<commit_message>
Methods - stickleback pipeline
</commit_message>
<xml_diff>
--- a/analysis/paper/paper.docx
+++ b/analysis/paper/paper.docx
@@ -1565,7 +1565,7 @@
       </w:r>
     </w:p>
     <w:bookmarkEnd w:id="21"/>
-    <w:bookmarkStart w:id="22" w:name="materials-and-methods"/>
+    <w:bookmarkStart w:id="26" w:name="materials-and-methods"/>
     <w:p>
       <w:pPr>
         <w:pStyle w:val="Heading1"/>
@@ -1583,8 +1583,381 @@
         <w:t xml:space="preserve">Materials and Methods</w:t>
       </w:r>
     </w:p>
+    <w:bookmarkStart w:id="25" w:name="stickleback-pipeline"/>
+    <w:p>
+      <w:pPr>
+        <w:pStyle w:val="Heading2"/>
+      </w:pPr>
+      <w:r>
+        <w:rPr>
+          <w:rStyle w:val="SectionNumber"/>
+        </w:rPr>
+        <w:t xml:space="preserve">2.1</w:t>
+      </w:r>
+      <w:r>
+        <w:tab/>
+      </w:r>
+      <w:r>
+        <w:rPr>
+          <w:rStyle w:val="VerbatimChar"/>
+        </w:rPr>
+        <w:t xml:space="preserve">stickleback</w:t>
+      </w:r>
+      <w:r>
+        <w:t xml:space="preserve"> </w:t>
+      </w:r>
+      <w:r>
+        <w:t xml:space="preserve">pipeline</w:t>
+      </w:r>
+    </w:p>
+    <w:p>
+      <w:pPr>
+        <w:pStyle w:val="FirstParagraph"/>
+      </w:pPr>
+      <w:r>
+        <w:t xml:space="preserve">Fitting the</w:t>
+      </w:r>
+      <w:r>
+        <w:t xml:space="preserve"> </w:t>
+      </w:r>
+      <w:r>
+        <w:rPr>
+          <w:rStyle w:val="VerbatimChar"/>
+        </w:rPr>
+        <w:t xml:space="preserve">stickleback</w:t>
+      </w:r>
+      <w:r>
+        <w:t xml:space="preserve"> </w:t>
+      </w:r>
+      <w:r>
+        <w:t xml:space="preserve">pipeline takes three steps: a local step for training the TSC model on short time windows, a global step for applying the trained TSC model longitudinally, and a boosting step for reducing errors.</w:t>
+      </w:r>
+    </w:p>
+    <w:bookmarkStart w:id="22" w:name="local-step"/>
+    <w:p>
+      <w:pPr>
+        <w:pStyle w:val="Heading3"/>
+      </w:pPr>
+      <w:r>
+        <w:rPr>
+          <w:rStyle w:val="SectionNumber"/>
+        </w:rPr>
+        <w:t xml:space="preserve">2.1.1</w:t>
+      </w:r>
+      <w:r>
+        <w:tab/>
+      </w:r>
+      <w:r>
+        <w:t xml:space="preserve">Local step</w:t>
+      </w:r>
+    </w:p>
+    <w:p>
+      <w:pPr>
+        <w:pStyle w:val="FirstParagraph"/>
+      </w:pPr>
+      <w:r>
+        <w:t xml:space="preserve">The local step trains a two-class TSC model (</w:t>
+      </w:r>
+      <w:r>
+        <w:t xml:space="preserve">‘</w:t>
+      </w:r>
+      <w:r>
+        <w:t xml:space="preserve">event</w:t>
+      </w:r>
+      <w:r>
+        <w:t xml:space="preserve">’</w:t>
+      </w:r>
+      <w:r>
+        <w:t xml:space="preserve"> </w:t>
+      </w:r>
+      <w:r>
+        <w:t xml:space="preserve">and</w:t>
+      </w:r>
+      <w:r>
+        <w:t xml:space="preserve"> </w:t>
+      </w:r>
+      <w:r>
+        <w:t xml:space="preserve">‘</w:t>
+      </w:r>
+      <w:r>
+        <w:t xml:space="preserve">non-event</w:t>
+      </w:r>
+      <w:r>
+        <w:t xml:space="preserve">’</w:t>
+      </w:r>
+      <w:r>
+        <w:t xml:space="preserve">). It takes as input: (i) a collection of bio-logging data (represented as data frames, where each column is a sensor-derived variable), (ii) a corresponding collection of behavioral event timestamps, (iii) a TSC algorithm for the local model</w:t>
+      </w:r>
+      <w:r>
+        <w:t xml:space="preserve"> </w:t>
+      </w:r>
+      <w:r>
+        <w:t xml:space="preserve">Middlehurst</w:t>
+      </w:r>
+      <w:r>
+        <w:t xml:space="preserve"> </w:t>
+      </w:r>
+      <w:r>
+        <w:rPr>
+          <w:iCs/>
+          <w:i/>
+        </w:rPr>
+        <w:t xml:space="preserve">et al.</w:t>
+      </w:r>
+      <w:r>
+        <w:t xml:space="preserve"> </w:t>
+      </w:r>
+      <w:r>
+        <w:t xml:space="preserve">(2020)</w:t>
+      </w:r>
+      <w:r>
+        <w:t xml:space="preserve">, and (iv) the size of the sliding window. A training dataset for the TSC model is generated by extracting windows from the the bio-logging data. This includes all windows centered on labeled events (</w:t>
+      </w:r>
+      <w:r>
+        <w:t xml:space="preserve">‘</w:t>
+      </w:r>
+      <w:r>
+        <w:t xml:space="preserve">event</w:t>
+      </w:r>
+      <w:r>
+        <w:t xml:space="preserve">’</w:t>
+      </w:r>
+      <w:r>
+        <w:t xml:space="preserve">) and an equal-sized random sample of non-overlapping windows (</w:t>
+      </w:r>
+      <w:r>
+        <w:t xml:space="preserve">‘</w:t>
+      </w:r>
+      <w:r>
+        <w:t xml:space="preserve">non-event</w:t>
+      </w:r>
+      <w:r>
+        <w:t xml:space="preserve">’</w:t>
+      </w:r>
+      <w:r>
+        <w:t xml:space="preserve">). The local model is fitted to these training data.</w:t>
+      </w:r>
+    </w:p>
     <w:bookmarkEnd w:id="22"/>
-    <w:bookmarkStart w:id="23" w:name="results"/>
+    <w:bookmarkStart w:id="23" w:name="global-step"/>
+    <w:p>
+      <w:pPr>
+        <w:pStyle w:val="Heading3"/>
+      </w:pPr>
+      <w:r>
+        <w:rPr>
+          <w:rStyle w:val="SectionNumber"/>
+        </w:rPr>
+        <w:t xml:space="preserve">2.1.2</w:t>
+      </w:r>
+      <w:r>
+        <w:tab/>
+      </w:r>
+      <w:r>
+        <w:t xml:space="preserve">Global step</w:t>
+      </w:r>
+    </w:p>
+    <w:p>
+      <w:pPr>
+        <w:pStyle w:val="FirstParagraph"/>
+      </w:pPr>
+      <w:r>
+        <w:t xml:space="preserve">The global step identifies a threshold for converting local probabilities to a collection of predicted event timestamps. Its inputs are (i) the number of folds used for cross-validating the the threshold and (ii) a temporal tolerance for prediction accuracy. First, the global step generates a new time series (the local probability) by making longitudinal predictions with the local model using a sliding window. Predicted events are chosen from peaks in the local probability time series. Only peaks that exceed a</w:t>
+      </w:r>
+      <w:r>
+        <w:t xml:space="preserve"> </w:t>
+      </w:r>
+      <w:r>
+        <w:rPr>
+          <w:iCs/>
+          <w:i/>
+        </w:rPr>
+        <w:t xml:space="preserve">prominence</w:t>
+      </w:r>
+      <w:r>
+        <w:t xml:space="preserve"> </w:t>
+      </w:r>
+      <w:r>
+        <w:t xml:space="preserve">threshold (as opposed to height) are retained as predicted events, because peak prominence is more robust to noise than absolute height. The peak prominence threshold is chosen to maximize the overall</w:t>
+      </w:r>
+      <w:r>
+        <w:t xml:space="preserve"> </w:t>
+      </w:r>
+      <m:oMath>
+        <m:sSub>
+          <m:e>
+            <m:r>
+              <m:t>F</m:t>
+            </m:r>
+          </m:e>
+          <m:sub>
+            <m:r>
+              <m:t>1</m:t>
+            </m:r>
+          </m:sub>
+        </m:sSub>
+      </m:oMath>
+      <w:r>
+        <w:t xml:space="preserve"> </w:t>
+      </w:r>
+      <w:r>
+        <w:t xml:space="preserve">((2.1)) score using cross validation. For example, let the input consist of four bio-logger deployments with labeled events, two folds for cross validation, and a 1 s temporal tolerance. The global step divides the deployments into two folds (1-2, 3-4), fits the local step on each fold, and predicts the local probability of events in the other fold. The peak prominence threshold is then chosen by maximizing the</w:t>
+      </w:r>
+      <w:r>
+        <w:t xml:space="preserve"> </w:t>
+      </w:r>
+      <m:oMath>
+        <m:sSub>
+          <m:e>
+            <m:r>
+              <m:t>F</m:t>
+            </m:r>
+          </m:e>
+          <m:sub>
+            <m:r>
+              <m:t>1</m:t>
+            </m:r>
+          </m:sub>
+        </m:sSub>
+      </m:oMath>
+      <w:r>
+        <w:t xml:space="preserve"> </w:t>
+      </w:r>
+      <w:r>
+        <w:t xml:space="preserve">score. For a candidate peak prominence threshold, all peaks below the threshold are removed. Each remaining peak is considered a true positive (</w:t>
+      </w:r>
+      <m:oMath>
+        <m:r>
+          <m:t>t</m:t>
+        </m:r>
+        <m:r>
+          <m:t>p</m:t>
+        </m:r>
+      </m:oMath>
+      <w:r>
+        <w:t xml:space="preserve">) if it is the closest peak to a labeled event within the temporal tolerance, otherwise it’s considered a false positive (</w:t>
+      </w:r>
+      <m:oMath>
+        <m:r>
+          <m:t>f</m:t>
+        </m:r>
+        <m:r>
+          <m:t>p</m:t>
+        </m:r>
+      </m:oMath>
+      <w:r>
+        <w:t xml:space="preserve">). Labeled events with no peaks within the temporal tolerance are considered false negatives (</w:t>
+      </w:r>
+      <m:oMath>
+        <m:r>
+          <m:t>f</m:t>
+        </m:r>
+        <m:r>
+          <m:t>n</m:t>
+        </m:r>
+      </m:oMath>
+      <w:r>
+        <w:t xml:space="preserve">).</w:t>
+      </w:r>
+    </w:p>
+    <w:bookmarkEnd w:id="23"/>
+    <w:bookmarkStart w:id="24" w:name="boosting-step"/>
+    <w:p>
+      <w:pPr>
+        <w:pStyle w:val="Heading3"/>
+      </w:pPr>
+      <w:r>
+        <w:rPr>
+          <w:rStyle w:val="SectionNumber"/>
+        </w:rPr>
+        <w:t xml:space="preserve">2.1.3</w:t>
+      </w:r>
+      <w:r>
+        <w:tab/>
+      </w:r>
+      <w:r>
+        <w:t xml:space="preserve">Boosting step</w:t>
+      </w:r>
+    </w:p>
+    <w:p>
+      <w:pPr>
+        <w:pStyle w:val="FirstParagraph"/>
+      </w:pPr>
+      <w:r>
+        <w:t xml:space="preserve">The pipeline is likely to produce substantial false positives after the first pass through the local and global steps because</w:t>
+      </w:r>
+      <w:r>
+        <w:t xml:space="preserve"> </w:t>
+      </w:r>
+      <w:r>
+        <w:t xml:space="preserve">‘</w:t>
+      </w:r>
+      <w:r>
+        <w:t xml:space="preserve">event</w:t>
+      </w:r>
+      <w:r>
+        <w:t xml:space="preserve">’</w:t>
+      </w:r>
+      <w:r>
+        <w:t xml:space="preserve"> </w:t>
+      </w:r>
+      <w:r>
+        <w:t xml:space="preserve">windows represented 50% of the local step training data but are probably a much smaller fraction of the longitudinal data. Since it is impossible to know</w:t>
+      </w:r>
+      <w:r>
+        <w:t xml:space="preserve"> </w:t>
+      </w:r>
+      <w:r>
+        <w:rPr>
+          <w:iCs/>
+          <w:i/>
+        </w:rPr>
+        <w:t xml:space="preserve">a priori</w:t>
+      </w:r>
+      <w:r>
+        <w:t xml:space="preserve"> </w:t>
+      </w:r>
+      <w:r>
+        <w:t xml:space="preserve">which</w:t>
+      </w:r>
+      <w:r>
+        <w:t xml:space="preserve"> </w:t>
+      </w:r>
+      <w:r>
+        <w:t xml:space="preserve">‘</w:t>
+      </w:r>
+      <w:r>
+        <w:t xml:space="preserve">non-event</w:t>
+      </w:r>
+      <w:r>
+        <w:t xml:space="preserve">’</w:t>
+      </w:r>
+      <w:r>
+        <w:t xml:space="preserve"> </w:t>
+      </w:r>
+      <w:r>
+        <w:t xml:space="preserve">windows contain information necessary for the local model to accurately detect</w:t>
+      </w:r>
+      <w:r>
+        <w:t xml:space="preserve"> </w:t>
+      </w:r>
+      <w:r>
+        <w:t xml:space="preserve">‘</w:t>
+      </w:r>
+      <w:r>
+        <w:t xml:space="preserve">events</w:t>
+      </w:r>
+      <w:r>
+        <w:t xml:space="preserve">’</w:t>
+      </w:r>
+      <w:r>
+        <w:t xml:space="preserve">, we use a data-driven boosting step to improve prediction accuracy. After the first iteration of the local and global steps, the windows centered on false positive predictions are added to the local step training dataset, then the local and global steps are repeated.</w:t>
+      </w:r>
+    </w:p>
+    <w:bookmarkEnd w:id="24"/>
+    <w:bookmarkEnd w:id="25"/>
+    <w:bookmarkEnd w:id="26"/>
+    <w:bookmarkStart w:id="27" w:name="results"/>
     <w:p>
       <w:pPr>
         <w:pStyle w:val="Heading1"/>
@@ -1602,8 +1975,8 @@
         <w:t xml:space="preserve">Results</w:t>
       </w:r>
     </w:p>
-    <w:bookmarkEnd w:id="23"/>
-    <w:bookmarkStart w:id="24" w:name="discussion"/>
+    <w:bookmarkEnd w:id="27"/>
+    <w:bookmarkStart w:id="28" w:name="discussion"/>
     <w:p>
       <w:pPr>
         <w:pStyle w:val="Heading1"/>
@@ -1621,8 +1994,8 @@
         <w:t xml:space="preserve">Discussion</w:t>
       </w:r>
     </w:p>
-    <w:bookmarkEnd w:id="24"/>
-    <w:bookmarkStart w:id="25" w:name="conclusions"/>
+    <w:bookmarkEnd w:id="28"/>
+    <w:bookmarkStart w:id="29" w:name="conclusions"/>
     <w:p>
       <w:pPr>
         <w:pStyle w:val="Heading1"/>
@@ -1640,8 +2013,8 @@
         <w:t xml:space="preserve">Conclusions</w:t>
       </w:r>
     </w:p>
-    <w:bookmarkEnd w:id="25"/>
-    <w:bookmarkStart w:id="26" w:name="acknowledgments"/>
+    <w:bookmarkEnd w:id="29"/>
+    <w:bookmarkStart w:id="30" w:name="acknowledgments"/>
     <w:p>
       <w:pPr>
         <w:pStyle w:val="Heading1"/>
@@ -1659,8 +2032,8 @@
         <w:t xml:space="preserve">Acknowledgments</w:t>
       </w:r>
     </w:p>
-    <w:bookmarkEnd w:id="26"/>
-    <w:bookmarkStart w:id="27" w:name="conflict-of-interest"/>
+    <w:bookmarkEnd w:id="30"/>
+    <w:bookmarkStart w:id="31" w:name="conflict-of-interest"/>
     <w:p>
       <w:pPr>
         <w:pStyle w:val="Heading1"/>
@@ -1678,8 +2051,8 @@
         <w:t xml:space="preserve">Conflict of Interest</w:t>
       </w:r>
     </w:p>
-    <w:bookmarkEnd w:id="27"/>
-    <w:bookmarkStart w:id="28" w:name="data-availability"/>
+    <w:bookmarkEnd w:id="31"/>
+    <w:bookmarkStart w:id="32" w:name="data-availability"/>
     <w:p>
       <w:pPr>
         <w:pStyle w:val="Heading1"/>
@@ -1702,8 +2075,8 @@
         <w:br w:type="page"/>
       </w:r>
     </w:p>
-    <w:bookmarkEnd w:id="28"/>
-    <w:bookmarkStart w:id="75" w:name="references"/>
+    <w:bookmarkEnd w:id="32"/>
+    <w:bookmarkStart w:id="79" w:name="references"/>
     <w:p>
       <w:pPr>
         <w:pStyle w:val="Heading1"/>
@@ -1721,8 +2094,8 @@
         <w:t xml:space="preserve">References</w:t>
       </w:r>
     </w:p>
-    <w:bookmarkStart w:id="73" w:name="refs"/>
-    <w:bookmarkStart w:id="29" w:name="ref-allen2016"/>
+    <w:bookmarkStart w:id="77" w:name="refs"/>
+    <w:bookmarkStart w:id="33" w:name="ref-allen2016"/>
     <w:p>
       <w:pPr>
         <w:pStyle w:val="Bibliography"/>
@@ -1757,8 +2130,8 @@
         <w:t xml:space="preserve">, 7522–7535.</w:t>
       </w:r>
     </w:p>
-    <w:bookmarkEnd w:id="29"/>
-    <w:bookmarkStart w:id="30" w:name="ref-bagnall2017"/>
+    <w:bookmarkEnd w:id="33"/>
+    <w:bookmarkStart w:id="34" w:name="ref-bagnall2017"/>
     <w:p>
       <w:pPr>
         <w:pStyle w:val="Bibliography"/>
@@ -1793,8 +2166,8 @@
         <w:t xml:space="preserve">, 606–660.</w:t>
       </w:r>
     </w:p>
-    <w:bookmarkEnd w:id="30"/>
-    <w:bookmarkStart w:id="31" w:name="ref-bateson2013"/>
+    <w:bookmarkEnd w:id="34"/>
+    <w:bookmarkStart w:id="35" w:name="ref-bateson2013"/>
     <w:p>
       <w:pPr>
         <w:pStyle w:val="Bibliography"/>
@@ -1829,8 +2202,8 @@
         <w:t xml:space="preserve">, 712–718.</w:t>
       </w:r>
     </w:p>
-    <w:bookmarkEnd w:id="31"/>
-    <w:bookmarkStart w:id="32" w:name="ref-bidder2020"/>
+    <w:bookmarkEnd w:id="35"/>
+    <w:bookmarkStart w:id="36" w:name="ref-bidder2020"/>
     <w:p>
       <w:pPr>
         <w:pStyle w:val="Bibliography"/>
@@ -1865,8 +2238,8 @@
         <w:t xml:space="preserve">, 588.</w:t>
       </w:r>
     </w:p>
-    <w:bookmarkEnd w:id="32"/>
-    <w:bookmarkStart w:id="33" w:name="ref-cabello2020"/>
+    <w:bookmarkEnd w:id="36"/>
+    <w:bookmarkStart w:id="37" w:name="ref-cabello2020"/>
     <w:p>
       <w:pPr>
         <w:pStyle w:val="Bibliography"/>
@@ -1875,8 +2248,8 @@
         <w:t xml:space="preserve">Cabello, N., Naghizade, E., Qi, J. &amp; Kulik, L. (2020). 2020 IEEE international conference on data mining (ICDM). pp. 948–953.</w:t>
       </w:r>
     </w:p>
-    <w:bookmarkEnd w:id="33"/>
-    <w:bookmarkStart w:id="34" w:name="ref-cade2016"/>
+    <w:bookmarkEnd w:id="37"/>
+    <w:bookmarkStart w:id="38" w:name="ref-cade2016"/>
     <w:p>
       <w:pPr>
         <w:pStyle w:val="Bibliography"/>
@@ -1911,8 +2284,8 @@
         <w:t xml:space="preserve">, 2617–2624.</w:t>
       </w:r>
     </w:p>
-    <w:bookmarkEnd w:id="34"/>
-    <w:bookmarkStart w:id="35" w:name="ref-chakravarty2020"/>
+    <w:bookmarkEnd w:id="38"/>
+    <w:bookmarkStart w:id="39" w:name="ref-chakravarty2020"/>
     <w:p>
       <w:pPr>
         <w:pStyle w:val="Bibliography"/>
@@ -1947,8 +2320,8 @@
         <w:t xml:space="preserve">, 1639–1651.</w:t>
       </w:r>
     </w:p>
-    <w:bookmarkEnd w:id="35"/>
-    <w:bookmarkStart w:id="36" w:name="ref-UCRArchive"/>
+    <w:bookmarkEnd w:id="39"/>
+    <w:bookmarkStart w:id="40" w:name="ref-UCRArchive"/>
     <w:p>
       <w:pPr>
         <w:pStyle w:val="Bibliography"/>
@@ -1957,8 +2330,8 @@
         <w:t xml:space="preserve">Chen, Y., Keogh, E., Hu, B., Begum, N., Bagnall, A., Mueen, A. &amp; Batista, G. (2015). The UCR time series classification archive.</w:t>
       </w:r>
     </w:p>
-    <w:bookmarkEnd w:id="36"/>
-    <w:bookmarkStart w:id="37" w:name="ref-chimienti2021"/>
+    <w:bookmarkEnd w:id="40"/>
+    <w:bookmarkStart w:id="41" w:name="ref-chimienti2021"/>
     <w:p>
       <w:pPr>
         <w:pStyle w:val="Bibliography"/>
@@ -1993,8 +2366,8 @@
         <w:t xml:space="preserve">, e03565.</w:t>
       </w:r>
     </w:p>
-    <w:bookmarkEnd w:id="37"/>
-    <w:bookmarkStart w:id="38" w:name="ref-deng2013"/>
+    <w:bookmarkEnd w:id="41"/>
+    <w:bookmarkStart w:id="42" w:name="ref-deng2013"/>
     <w:p>
       <w:pPr>
         <w:pStyle w:val="Bibliography"/>
@@ -2029,8 +2402,8 @@
         <w:t xml:space="preserve">, 142–153.</w:t>
       </w:r>
     </w:p>
-    <w:bookmarkEnd w:id="38"/>
-    <w:bookmarkStart w:id="39" w:name="ref-gallon2013"/>
+    <w:bookmarkEnd w:id="42"/>
+    <w:bookmarkStart w:id="43" w:name="ref-gallon2013"/>
     <w:p>
       <w:pPr>
         <w:pStyle w:val="Bibliography"/>
@@ -2065,8 +2438,8 @@
         <w:t xml:space="preserve">, 14–22.</w:t>
       </w:r>
     </w:p>
-    <w:bookmarkEnd w:id="39"/>
-    <w:bookmarkStart w:id="40" w:name="ref-goldbogen2017"/>
+    <w:bookmarkEnd w:id="43"/>
+    <w:bookmarkStart w:id="44" w:name="ref-goldbogen2017"/>
     <w:p>
       <w:pPr>
         <w:pStyle w:val="Bibliography"/>
@@ -2101,8 +2474,8 @@
         <w:t xml:space="preserve">, 367–386.</w:t>
       </w:r>
     </w:p>
-    <w:bookmarkEnd w:id="40"/>
-    <w:bookmarkStart w:id="41" w:name="ref-goldbogen2019"/>
+    <w:bookmarkEnd w:id="44"/>
+    <w:bookmarkStart w:id="45" w:name="ref-goldbogen2019"/>
     <w:p>
       <w:pPr>
         <w:pStyle w:val="Bibliography"/>
@@ -2137,8 +2510,8 @@
         <w:t xml:space="preserve">, 1367–1372.</w:t>
       </w:r>
     </w:p>
-    <w:bookmarkEnd w:id="41"/>
-    <w:bookmarkStart w:id="42" w:name="ref-kahane-rapport2020"/>
+    <w:bookmarkEnd w:id="45"/>
+    <w:bookmarkStart w:id="46" w:name="ref-kahane-rapport2020"/>
     <w:p>
       <w:pPr>
         <w:pStyle w:val="Bibliography"/>
@@ -2160,8 +2533,8 @@
         <w:t xml:space="preserve">.</w:t>
       </w:r>
     </w:p>
-    <w:bookmarkEnd w:id="42"/>
-    <w:bookmarkStart w:id="43" w:name="ref-keogh2003"/>
+    <w:bookmarkEnd w:id="46"/>
+    <w:bookmarkStart w:id="47" w:name="ref-keogh2003"/>
     <w:p>
       <w:pPr>
         <w:pStyle w:val="Bibliography"/>
@@ -2196,8 +2569,8 @@
         <w:t xml:space="preserve">, 349–371.</w:t>
       </w:r>
     </w:p>
-    <w:bookmarkEnd w:id="43"/>
-    <w:bookmarkStart w:id="44" w:name="ref-lagarde2008"/>
+    <w:bookmarkEnd w:id="47"/>
+    <w:bookmarkStart w:id="48" w:name="ref-lagarde2008"/>
     <w:p>
       <w:pPr>
         <w:pStyle w:val="Bibliography"/>
@@ -2232,8 +2605,8 @@
         <w:t xml:space="preserve">, 319–329.</w:t>
       </w:r>
     </w:p>
-    <w:bookmarkEnd w:id="44"/>
-    <w:bookmarkStart w:id="45" w:name="ref-leos-barajas2017"/>
+    <w:bookmarkEnd w:id="48"/>
+    <w:bookmarkStart w:id="49" w:name="ref-leos-barajas2017"/>
     <w:p>
       <w:pPr>
         <w:pStyle w:val="Bibliography"/>
@@ -2268,8 +2641,8 @@
         <w:t xml:space="preserve">, 161–173.</w:t>
       </w:r>
     </w:p>
-    <w:bookmarkEnd w:id="45"/>
-    <w:bookmarkStart w:id="46" w:name="ref-löning2019"/>
+    <w:bookmarkEnd w:id="49"/>
+    <w:bookmarkStart w:id="50" w:name="ref-löning2019"/>
     <w:p>
       <w:pPr>
         <w:pStyle w:val="Bibliography"/>
@@ -2291,8 +2664,8 @@
         <w:t xml:space="preserve">.</w:t>
       </w:r>
     </w:p>
-    <w:bookmarkEnd w:id="46"/>
-    <w:bookmarkStart w:id="47" w:name="ref-mcclintock2018"/>
+    <w:bookmarkEnd w:id="50"/>
+    <w:bookmarkStart w:id="51" w:name="ref-mcclintock2018"/>
     <w:p>
       <w:pPr>
         <w:pStyle w:val="Bibliography"/>
@@ -2327,8 +2700,8 @@
         <w:t xml:space="preserve">, 1518–1530.</w:t>
       </w:r>
     </w:p>
-    <w:bookmarkEnd w:id="47"/>
-    <w:bookmarkStart w:id="48" w:name="ref-middlehurst2020"/>
+    <w:bookmarkEnd w:id="51"/>
+    <w:bookmarkStart w:id="52" w:name="ref-middlehurst2020"/>
     <w:p>
       <w:pPr>
         <w:pStyle w:val="Bibliography"/>
@@ -2350,8 +2723,8 @@
         <w:t xml:space="preserve">.</w:t>
       </w:r>
     </w:p>
-    <w:bookmarkEnd w:id="48"/>
-    <w:bookmarkStart w:id="49" w:name="ref-nakamura2015"/>
+    <w:bookmarkEnd w:id="52"/>
+    <w:bookmarkStart w:id="53" w:name="ref-nakamura2015"/>
     <w:p>
       <w:pPr>
         <w:pStyle w:val="Bibliography"/>
@@ -2386,8 +2759,8 @@
         <w:t xml:space="preserve">, 590–603.</w:t>
       </w:r>
     </w:p>
-    <w:bookmarkEnd w:id="49"/>
-    <w:bookmarkStart w:id="50" w:name="ref-noda2014"/>
+    <w:bookmarkEnd w:id="53"/>
+    <w:bookmarkStart w:id="54" w:name="ref-noda2014"/>
     <w:p>
       <w:pPr>
         <w:pStyle w:val="Bibliography"/>
@@ -2422,8 +2795,8 @@
         <w:t xml:space="preserve">, 55–68.</w:t>
       </w:r>
     </w:p>
-    <w:bookmarkEnd w:id="50"/>
-    <w:bookmarkStart w:id="51" w:name="ref-pagano2018"/>
+    <w:bookmarkEnd w:id="54"/>
+    <w:bookmarkStart w:id="55" w:name="ref-pagano2018"/>
     <w:p>
       <w:pPr>
         <w:pStyle w:val="Bibliography"/>
@@ -2458,8 +2831,8 @@
         <w:t xml:space="preserve">, 568–572.</w:t>
       </w:r>
     </w:p>
-    <w:bookmarkEnd w:id="51"/>
-    <w:bookmarkStart w:id="52" w:name="ref-pagano2017"/>
+    <w:bookmarkEnd w:id="55"/>
+    <w:bookmarkStart w:id="56" w:name="ref-pagano2017"/>
     <w:p>
       <w:pPr>
         <w:pStyle w:val="Bibliography"/>
@@ -2494,8 +2867,8 @@
         <w:t xml:space="preserve">, 19–33.</w:t>
       </w:r>
     </w:p>
-    <w:bookmarkEnd w:id="52"/>
-    <w:bookmarkStart w:id="53" w:name="ref-potvin2021"/>
+    <w:bookmarkEnd w:id="56"/>
+    <w:bookmarkStart w:id="57" w:name="ref-potvin2021"/>
     <w:p>
       <w:pPr>
         <w:pStyle w:val="Bibliography"/>
@@ -2530,8 +2903,8 @@
         <w:t xml:space="preserve">.</w:t>
       </w:r>
     </w:p>
-    <w:bookmarkEnd w:id="53"/>
-    <w:bookmarkStart w:id="54" w:name="ref-ruiz2021"/>
+    <w:bookmarkEnd w:id="57"/>
+    <w:bookmarkStart w:id="58" w:name="ref-ruiz2021"/>
     <w:p>
       <w:pPr>
         <w:pStyle w:val="Bibliography"/>
@@ -2566,8 +2939,8 @@
         <w:t xml:space="preserve">, 401–449.</w:t>
       </w:r>
     </w:p>
-    <w:bookmarkEnd w:id="54"/>
-    <w:bookmarkStart w:id="55" w:name="ref-sato2008"/>
+    <w:bookmarkEnd w:id="58"/>
+    <w:bookmarkStart w:id="59" w:name="ref-sato2008"/>
     <w:p>
       <w:pPr>
         <w:pStyle w:val="Bibliography"/>
@@ -2602,8 +2975,8 @@
         <w:t xml:space="preserve">, 58–65.</w:t>
       </w:r>
     </w:p>
-    <w:bookmarkEnd w:id="55"/>
-    <w:bookmarkStart w:id="56" w:name="ref-shadwick2019"/>
+    <w:bookmarkEnd w:id="59"/>
+    <w:bookmarkStart w:id="60" w:name="ref-shadwick2019"/>
     <w:p>
       <w:pPr>
         <w:pStyle w:val="Bibliography"/>
@@ -2638,8 +3011,8 @@
         <w:t xml:space="preserve">, 409–418.</w:t>
       </w:r>
     </w:p>
-    <w:bookmarkEnd w:id="56"/>
-    <w:bookmarkStart w:id="57" w:name="ref-shearer2019"/>
+    <w:bookmarkEnd w:id="60"/>
+    <w:bookmarkStart w:id="61" w:name="ref-shearer2019"/>
     <w:p>
       <w:pPr>
         <w:pStyle w:val="Bibliography"/>
@@ -2684,8 +3057,8 @@
         <w:t xml:space="preserve">, 181728.</w:t>
       </w:r>
     </w:p>
-    <w:bookmarkEnd w:id="57"/>
-    <w:bookmarkStart w:id="58" w:name="ref-simon2012"/>
+    <w:bookmarkEnd w:id="61"/>
+    <w:bookmarkStart w:id="62" w:name="ref-simon2012"/>
     <w:p>
       <w:pPr>
         <w:pStyle w:val="Bibliography"/>
@@ -2720,8 +3093,8 @@
         <w:t xml:space="preserve">, 3786–3798.</w:t>
       </w:r>
     </w:p>
-    <w:bookmarkEnd w:id="58"/>
-    <w:bookmarkStart w:id="59" w:name="ref-stander1992"/>
+    <w:bookmarkEnd w:id="62"/>
+    <w:bookmarkStart w:id="63" w:name="ref-stander1992"/>
     <w:p>
       <w:pPr>
         <w:pStyle w:val="Bibliography"/>
@@ -2756,8 +3129,8 @@
         <w:t xml:space="preserve">, 445–454.</w:t>
       </w:r>
     </w:p>
-    <w:bookmarkEnd w:id="59"/>
-    <w:bookmarkStart w:id="60" w:name="ref-studd2021"/>
+    <w:bookmarkEnd w:id="63"/>
+    <w:bookmarkStart w:id="64" w:name="ref-studd2021"/>
     <w:p>
       <w:pPr>
         <w:pStyle w:val="Bibliography"/>
@@ -2792,8 +3165,8 @@
         <w:t xml:space="preserve">, 1277–1287.</w:t>
       </w:r>
     </w:p>
-    <w:bookmarkEnd w:id="60"/>
-    <w:bookmarkStart w:id="61" w:name="ref-sweeney2019"/>
+    <w:bookmarkEnd w:id="64"/>
+    <w:bookmarkStart w:id="65" w:name="ref-sweeney2019"/>
     <w:p>
       <w:pPr>
         <w:pStyle w:val="Bibliography"/>
@@ -2860,8 +3233,8 @@
         <w:t xml:space="preserve">.</w:t>
       </w:r>
     </w:p>
-    <w:bookmarkEnd w:id="61"/>
-    <w:bookmarkStart w:id="62" w:name="ref-tinbergen1963"/>
+    <w:bookmarkEnd w:id="65"/>
+    <w:bookmarkStart w:id="66" w:name="ref-tinbergen1963"/>
     <w:p>
       <w:pPr>
         <w:pStyle w:val="Bibliography"/>
@@ -2896,8 +3269,8 @@
         <w:t xml:space="preserve">, 410–433.</w:t>
       </w:r>
     </w:p>
-    <w:bookmarkEnd w:id="62"/>
-    <w:bookmarkStart w:id="63" w:name="ref-tinbergen1951"/>
+    <w:bookmarkEnd w:id="66"/>
+    <w:bookmarkStart w:id="67" w:name="ref-tinbergen1951"/>
     <w:p>
       <w:pPr>
         <w:pStyle w:val="Bibliography"/>
@@ -2919,8 +3292,8 @@
         <w:t xml:space="preserve">. Clarendon Press, Oxford, UK.</w:t>
       </w:r>
     </w:p>
-    <w:bookmarkEnd w:id="63"/>
-    <w:bookmarkStart w:id="64" w:name="ref-tønnesen2018"/>
+    <w:bookmarkEnd w:id="67"/>
+    <w:bookmarkStart w:id="68" w:name="ref-tønnesen2018"/>
     <w:p>
       <w:pPr>
         <w:pStyle w:val="Bibliography"/>
@@ -2955,8 +3328,8 @@
         <w:t xml:space="preserve">, 165.</w:t>
       </w:r>
     </w:p>
-    <w:bookmarkEnd w:id="64"/>
-    <w:bookmarkStart w:id="65" w:name="ref-watanabe2013"/>
+    <w:bookmarkEnd w:id="68"/>
+    <w:bookmarkStart w:id="69" w:name="ref-watanabe2013"/>
     <w:p>
       <w:pPr>
         <w:pStyle w:val="Bibliography"/>
@@ -2991,8 +3364,8 @@
         <w:t xml:space="preserve">, 2199–2204.</w:t>
       </w:r>
     </w:p>
-    <w:bookmarkEnd w:id="65"/>
-    <w:bookmarkStart w:id="66" w:name="ref-weimerskirch2003"/>
+    <w:bookmarkEnd w:id="69"/>
+    <w:bookmarkStart w:id="70" w:name="ref-weimerskirch2003"/>
     <w:p>
       <w:pPr>
         <w:pStyle w:val="Bibliography"/>
@@ -3027,8 +3400,8 @@
         <w:t xml:space="preserve">, 333–334.</w:t>
       </w:r>
     </w:p>
-    <w:bookmarkEnd w:id="66"/>
-    <w:bookmarkStart w:id="67" w:name="ref-weinrich1991"/>
+    <w:bookmarkEnd w:id="70"/>
+    <w:bookmarkStart w:id="71" w:name="ref-weinrich1991"/>
     <w:p>
       <w:pPr>
         <w:pStyle w:val="Bibliography"/>
@@ -3063,8 +3436,8 @@
         <w:t xml:space="preserve">, 3005–3011.</w:t>
       </w:r>
     </w:p>
-    <w:bookmarkEnd w:id="67"/>
-    <w:bookmarkStart w:id="68" w:name="ref-williams2017"/>
+    <w:bookmarkEnd w:id="71"/>
+    <w:bookmarkStart w:id="72" w:name="ref-williams2017"/>
     <w:p>
       <w:pPr>
         <w:pStyle w:val="Bibliography"/>
@@ -3099,8 +3472,8 @@
         <w:t xml:space="preserve">, 6.</w:t>
       </w:r>
     </w:p>
-    <w:bookmarkEnd w:id="68"/>
-    <w:bookmarkStart w:id="69" w:name="ref-williams2021"/>
+    <w:bookmarkEnd w:id="72"/>
+    <w:bookmarkStart w:id="73" w:name="ref-williams2021"/>
     <w:p>
       <w:pPr>
         <w:pStyle w:val="Bibliography"/>
@@ -3135,8 +3508,8 @@
         <w:t xml:space="preserve">, 20200211.</w:t>
       </w:r>
     </w:p>
-    <w:bookmarkEnd w:id="69"/>
-    <w:bookmarkStart w:id="70" w:name="ref-williams2020"/>
+    <w:bookmarkEnd w:id="73"/>
+    <w:bookmarkStart w:id="74" w:name="ref-williams2020"/>
     <w:p>
       <w:pPr>
         <w:pStyle w:val="Bibliography"/>
@@ -3171,8 +3544,8 @@
         <w:t xml:space="preserve">, 186–206.</w:t>
       </w:r>
     </w:p>
-    <w:bookmarkEnd w:id="70"/>
-    <w:bookmarkStart w:id="71" w:name="ref-wilson2014"/>
+    <w:bookmarkEnd w:id="74"/>
+    <w:bookmarkStart w:id="75" w:name="ref-wilson2014"/>
     <w:p>
       <w:pPr>
         <w:pStyle w:val="Bibliography"/>
@@ -3207,8 +3580,8 @@
         <w:t xml:space="preserve">, 582–587.</w:t>
       </w:r>
     </w:p>
-    <w:bookmarkEnd w:id="71"/>
-    <w:bookmarkStart w:id="72" w:name="ref-wilson2018"/>
+    <w:bookmarkEnd w:id="75"/>
+    <w:bookmarkStart w:id="76" w:name="ref-wilson2018"/>
     <w:p>
       <w:pPr>
         <w:pStyle w:val="Bibliography"/>
@@ -3243,14 +3616,14 @@
         <w:t xml:space="preserve">, 3871–3877.e5.</w:t>
       </w:r>
     </w:p>
-    <w:bookmarkEnd w:id="72"/>
-    <w:bookmarkEnd w:id="73"/>
+    <w:bookmarkEnd w:id="76"/>
+    <w:bookmarkEnd w:id="77"/>
     <w:p>
       <w:r>
         <w:br w:type="page"/>
       </w:r>
     </w:p>
-    <w:bookmarkStart w:id="74" w:name="colophon"/>
+    <w:bookmarkStart w:id="78" w:name="colophon"/>
     <w:p>
       <w:pPr>
         <w:pStyle w:val="Heading3"/>
@@ -3273,7 +3646,7 @@
         <w:pStyle w:val="FirstParagraph"/>
       </w:pPr>
       <w:r>
-        <w:t xml:space="preserve">This report was generated on 2021-11-02 13:32:29 using the following computational environment and dependencies:</w:t>
+        <w:t xml:space="preserve">This report was generated on 2021-11-02 15:54:42 using the following computational environment and dependencies:</w:t>
       </w:r>
     </w:p>
     <w:p>
@@ -3798,11 +4171,11 @@
         <w:rPr>
           <w:rStyle w:val="VerbatimChar"/>
         </w:rPr>
-        <w:t xml:space="preserve">#&gt; Head:     [010b0f0] 2021-11-02: Initial commit</w:t>
-      </w:r>
-    </w:p>
-    <w:bookmarkEnd w:id="74"/>
-    <w:bookmarkEnd w:id="75"/>
+        <w:t xml:space="preserve">#&gt; Head:     [745292d] 2021-11-02: Draft of introduction</w:t>
+      </w:r>
+    </w:p>
+    <w:bookmarkEnd w:id="78"/>
+    <w:bookmarkEnd w:id="79"/>
     <w:sectPr>
       <w:pgSz w:w="12240" w:h="15840"/>
       <w:pgMar w:top="1440" w:right="1440" w:bottom="1440" w:left="1440" w:header="720" w:footer="720" w:gutter="0"/>

</xml_diff>

<commit_message>
Add boosting step, applying stickleback to methods
</commit_message>
<xml_diff>
--- a/analysis/paper/paper.docx
+++ b/analysis/paper/paper.docx
@@ -188,7 +188,7 @@
         <w:pStyle w:val="Date"/>
       </w:pPr>
       <w:r>
-        <w:t xml:space="preserve">02</w:t>
+        <w:t xml:space="preserve">03</w:t>
       </w:r>
       <w:r>
         <w:t xml:space="preserve"> </w:t>
@@ -1415,7 +1415,7 @@
         <w:t xml:space="preserve"> </w:t>
       </w:r>
       <w:r>
-        <w:t xml:space="preserve">2020)</w:t>
+        <w:t xml:space="preserve">2020a)</w:t>
       </w:r>
       <w:r>
         <w:t xml:space="preserve">, analogous to the base elements of the LoCoD method. Consider the intervals that characterize the lunge-feeding behavior of rorquals. The animal (1) accelerates towards a prey aggregation, (2) reaching maximum speed before (3) it opens its mouth to engulf the prey, inducing a rapid deceleration, ending with (4) a prolonged low-speed period while the engulfed water is filtered through its baleen</w:t>
@@ -1565,7 +1565,7 @@
       </w:r>
     </w:p>
     <w:bookmarkEnd w:id="21"/>
-    <w:bookmarkStart w:id="26" w:name="materials-and-methods"/>
+    <w:bookmarkStart w:id="29" w:name="materials-and-methods"/>
     <w:p>
       <w:pPr>
         <w:pStyle w:val="Heading1"/>
@@ -1902,7 +1902,7 @@
         <w:t xml:space="preserve"> </w:t>
       </w:r>
       <w:r>
-        <w:t xml:space="preserve">windows represented 50% of the local step training data but are probably a much smaller fraction of the longitudinal data. Since it is impossible to know</w:t>
+        <w:t xml:space="preserve">windows represented 50% of the local step training data but are a much smaller fraction of the longitudinal data. Since it is impossible to know</w:t>
       </w:r>
       <w:r>
         <w:t xml:space="preserve"> </w:t>
@@ -1956,8 +1956,554 @@
     </w:p>
     <w:bookmarkEnd w:id="24"/>
     <w:bookmarkEnd w:id="25"/>
+    <w:bookmarkStart w:id="28" w:name="case-studies"/>
+    <w:p>
+      <w:pPr>
+        <w:pStyle w:val="Heading2"/>
+      </w:pPr>
+      <w:r>
+        <w:rPr>
+          <w:rStyle w:val="SectionNumber"/>
+        </w:rPr>
+        <w:t xml:space="preserve">2.2</w:t>
+      </w:r>
+      <w:r>
+        <w:tab/>
+      </w:r>
+      <w:r>
+        <w:t xml:space="preserve">Case studies</w:t>
+      </w:r>
+    </w:p>
+    <w:bookmarkStart w:id="26" w:name="data"/>
+    <w:p>
+      <w:pPr>
+        <w:pStyle w:val="Heading3"/>
+      </w:pPr>
+      <w:r>
+        <w:rPr>
+          <w:rStyle w:val="SectionNumber"/>
+        </w:rPr>
+        <w:t xml:space="preserve">2.2.1</w:t>
+      </w:r>
+      <w:r>
+        <w:tab/>
+      </w:r>
+      <w:r>
+        <w:t xml:space="preserve">Data</w:t>
+      </w:r>
+    </w:p>
+    <w:p>
+      <w:pPr>
+        <w:pStyle w:val="FirstParagraph"/>
+      </w:pPr>
+      <w:r>
+        <w:rPr>
+          <w:iCs/>
+          <w:i/>
+        </w:rPr>
+        <w:t xml:space="preserve">Blue whales</w:t>
+      </w:r>
+    </w:p>
+    <w:p>
+      <w:pPr>
+        <w:pStyle w:val="BodyText"/>
+      </w:pPr>
+      <w:r>
+        <w:t xml:space="preserve">Two behavioral events, feeding (lunges) and breaths, were manually identified in blue whale (</w:t>
+      </w:r>
+      <w:r>
+        <w:rPr>
+          <w:iCs/>
+          <w:i/>
+        </w:rPr>
+        <w:t xml:space="preserve">Balaenoptera musculus</w:t>
+      </w:r>
+      <w:r>
+        <w:t xml:space="preserve">) bio-logging data. The bio-logging data were collected using Customized Animal Tracking Solution tags (CATS, www.cats.is) and previously described in</w:t>
+      </w:r>
+      <w:r>
+        <w:t xml:space="preserve"> </w:t>
+      </w:r>
+      <w:r>
+        <w:t xml:space="preserve">Gough</w:t>
+      </w:r>
+      <w:r>
+        <w:t xml:space="preserve"> </w:t>
+      </w:r>
+      <w:r>
+        <w:rPr>
+          <w:iCs/>
+          <w:i/>
+        </w:rPr>
+        <w:t xml:space="preserve">et al.</w:t>
+      </w:r>
+      <w:r>
+        <w:t xml:space="preserve"> </w:t>
+      </w:r>
+      <w:r>
+        <w:t xml:space="preserve">(2019)</w:t>
+      </w:r>
+      <w:r>
+        <w:t xml:space="preserve">,</w:t>
+      </w:r>
+      <w:r>
+        <w:t xml:space="preserve"> </w:t>
+      </w:r>
+      <w:r>
+        <w:t xml:space="preserve">Kahane-Rapport</w:t>
+      </w:r>
+      <w:r>
+        <w:t xml:space="preserve"> </w:t>
+      </w:r>
+      <w:r>
+        <w:rPr>
+          <w:iCs/>
+          <w:i/>
+        </w:rPr>
+        <w:t xml:space="preserve">et al.</w:t>
+      </w:r>
+      <w:r>
+        <w:t xml:space="preserve"> </w:t>
+      </w:r>
+      <w:r>
+        <w:t xml:space="preserve">(2020)</w:t>
+      </w:r>
+      <w:r>
+        <w:t xml:space="preserve">, and</w:t>
+      </w:r>
+      <w:r>
+        <w:t xml:space="preserve"> </w:t>
+      </w:r>
+      <w:r>
+        <w:t xml:space="preserve">Savoca</w:t>
+      </w:r>
+      <w:r>
+        <w:t xml:space="preserve"> </w:t>
+      </w:r>
+      <w:r>
+        <w:rPr>
+          <w:iCs/>
+          <w:i/>
+        </w:rPr>
+        <w:t xml:space="preserve">et al.</w:t>
+      </w:r>
+      <w:r>
+        <w:t xml:space="preserve"> </w:t>
+      </w:r>
+      <w:r>
+        <w:t xml:space="preserve">(2021)</w:t>
+      </w:r>
+      <w:r>
+        <w:t xml:space="preserve">. The tags were equipped with an IMU (tri-axial accelerometer, magnetometer, and gyroscope), depth sensor, video camera, hydrophone, and other sensors. Raw sensor data were sampled at 10 Hz (depth), 50 Hz (magnetometer, gyroscope), or 400 Hz (accelerometer), processed using a custom MATLAB toolbox (MathWorks, Inc.)</w:t>
+      </w:r>
+      <w:r>
+        <w:t xml:space="preserve"> </w:t>
+      </w:r>
+      <w:r>
+        <w:t xml:space="preserve">(Cade</w:t>
+      </w:r>
+      <w:r>
+        <w:t xml:space="preserve"> </w:t>
+      </w:r>
+      <w:r>
+        <w:rPr>
+          <w:iCs/>
+          <w:i/>
+        </w:rPr>
+        <w:t xml:space="preserve">et al.</w:t>
+      </w:r>
+      <w:r>
+        <w:t xml:space="preserve"> </w:t>
+      </w:r>
+      <w:r>
+        <w:t xml:space="preserve">2021)</w:t>
+      </w:r>
+      <w:r>
+        <w:t xml:space="preserve">, and downsampled to 10 Hz. Behavioral events were manually labeled by expert opinion and confirmed with audio and/or video when possible. A total of 27 tag deployments recording 324.3 hours of data were used in the case studies.</w:t>
+      </w:r>
+    </w:p>
+    <w:p>
+      <w:pPr>
+        <w:pStyle w:val="BodyText"/>
+      </w:pPr>
+      <w:r>
+        <w:rPr>
+          <w:iCs/>
+          <w:i/>
+        </w:rPr>
+        <w:t xml:space="preserve">Domestic dogs?</w:t>
+      </w:r>
+    </w:p>
     <w:bookmarkEnd w:id="26"/>
-    <w:bookmarkStart w:id="27" w:name="results"/>
+    <w:bookmarkStart w:id="27" w:name="applying-stickleback"/>
+    <w:p>
+      <w:pPr>
+        <w:pStyle w:val="Heading3"/>
+      </w:pPr>
+      <w:r>
+        <w:rPr>
+          <w:rStyle w:val="SectionNumber"/>
+        </w:rPr>
+        <w:t xml:space="preserve">2.2.2</w:t>
+      </w:r>
+      <w:r>
+        <w:tab/>
+      </w:r>
+      <w:r>
+        <w:t xml:space="preserve">Applying</w:t>
+      </w:r>
+      <w:r>
+        <w:t xml:space="preserve"> </w:t>
+      </w:r>
+      <w:r>
+        <w:rPr>
+          <w:rStyle w:val="VerbatimChar"/>
+        </w:rPr>
+        <w:t xml:space="preserve">stickleback</w:t>
+      </w:r>
+    </w:p>
+    <w:p>
+      <w:pPr>
+        <w:pStyle w:val="FirstParagraph"/>
+      </w:pPr>
+      <w:r>
+        <w:t xml:space="preserve">We tested model accuracy using cross validation at the deployment level. After randomly dividing the deployments into three folds, each containing nine deployments, we fit a</w:t>
+      </w:r>
+      <w:r>
+        <w:t xml:space="preserve"> </w:t>
+      </w:r>
+      <w:r>
+        <w:rPr>
+          <w:rStyle w:val="VerbatimChar"/>
+        </w:rPr>
+        <w:t xml:space="preserve">stickleback</w:t>
+      </w:r>
+      <w:r>
+        <w:t xml:space="preserve"> </w:t>
+      </w:r>
+      <w:r>
+        <w:t xml:space="preserve">model to the data in one fold and made predictions on the data in the other two. So unlike k-fold cross-validation, we used a minority of the data to train the model and made predictions on the remaining majority. Table</w:t>
+      </w:r>
+      <w:r>
+        <w:t xml:space="preserve"> </w:t>
+      </w:r>
+      <w:r>
+        <w:t xml:space="preserve">2.1</w:t>
+      </w:r>
+      <w:r>
+        <w:t xml:space="preserve"> </w:t>
+      </w:r>
+      <w:r>
+        <w:t xml:space="preserve">shows the sample sizes and parameters used for the case studies. We repeated the case studies using two TSC algorithms: supervised time series forest [STSF;</w:t>
+      </w:r>
+      <w:r>
+        <w:t xml:space="preserve"> </w:t>
+      </w:r>
+      <w:r>
+        <w:t xml:space="preserve">Cabello</w:t>
+      </w:r>
+      <w:r>
+        <w:t xml:space="preserve"> </w:t>
+      </w:r>
+      <w:r>
+        <w:rPr>
+          <w:iCs/>
+          <w:i/>
+        </w:rPr>
+        <w:t xml:space="preserve">et al.</w:t>
+      </w:r>
+      <w:r>
+        <w:t xml:space="preserve"> </w:t>
+      </w:r>
+      <w:r>
+        <w:t xml:space="preserve">(2020b)</w:t>
+      </w:r>
+      <w:r>
+        <w:t xml:space="preserve">] with 8 trees and Arsenal</w:t>
+      </w:r>
+      <w:r>
+        <w:t xml:space="preserve"> </w:t>
+      </w:r>
+      <w:r>
+        <w:t xml:space="preserve">(Middlehurst</w:t>
+      </w:r>
+      <w:r>
+        <w:t xml:space="preserve"> </w:t>
+      </w:r>
+      <w:r>
+        <w:rPr>
+          <w:iCs/>
+          <w:i/>
+        </w:rPr>
+        <w:t xml:space="preserve">et al.</w:t>
+      </w:r>
+      <w:r>
+        <w:t xml:space="preserve"> </w:t>
+      </w:r>
+      <w:r>
+        <w:t xml:space="preserve">2021)</w:t>
+      </w:r>
+      <w:r>
+        <w:t xml:space="preserve"> </w:t>
+      </w:r>
+      <w:r>
+        <w:t xml:space="preserve">with 500 kernels and 10 estimators. Arsenal is not an interval-based TSC algorithm (as described earlier) like STSF, but it’s built from a transformation [ROCKET;</w:t>
+      </w:r>
+      <w:r>
+        <w:t xml:space="preserve"> </w:t>
+      </w:r>
+      <w:r>
+        <w:t xml:space="preserve">Dempster</w:t>
+      </w:r>
+      <w:r>
+        <w:t xml:space="preserve"> </w:t>
+      </w:r>
+      <w:r>
+        <w:rPr>
+          <w:iCs/>
+          <w:i/>
+        </w:rPr>
+        <w:t xml:space="preserve">et al.</w:t>
+      </w:r>
+      <w:r>
+        <w:t xml:space="preserve"> </w:t>
+      </w:r>
+      <w:r>
+        <w:t xml:space="preserve">(2020)</w:t>
+      </w:r>
+      <w:r>
+        <w:t xml:space="preserve">], which performs well with multivariate time series such as bio-logging data</w:t>
+      </w:r>
+      <w:r>
+        <w:t xml:space="preserve"> </w:t>
+      </w:r>
+      <w:r>
+        <w:t xml:space="preserve">(Ruiz</w:t>
+      </w:r>
+      <w:r>
+        <w:t xml:space="preserve"> </w:t>
+      </w:r>
+      <w:r>
+        <w:rPr>
+          <w:iCs/>
+          <w:i/>
+        </w:rPr>
+        <w:t xml:space="preserve">et al.</w:t>
+      </w:r>
+      <w:r>
+        <w:t xml:space="preserve"> </w:t>
+      </w:r>
+      <w:r>
+        <w:t xml:space="preserve">2021)</w:t>
+      </w:r>
+      <w:r>
+        <w:t xml:space="preserve">.</w:t>
+      </w:r>
+    </w:p>
+    <w:p>
+      <w:pPr>
+        <w:pStyle w:val="TableCaption"/>
+      </w:pPr>
+      <w:r>
+        <w:t xml:space="preserve">(#tab:case-study-params) Parameters used in the two</w:t>
+      </w:r>
+      <w:r>
+        <w:t xml:space="preserve"> </w:t>
+      </w:r>
+      <w:r>
+        <w:rPr>
+          <w:rStyle w:val="VerbatimChar"/>
+        </w:rPr>
+        <w:t xml:space="preserve">stickleback</w:t>
+      </w:r>
+      <w:r>
+        <w:t xml:space="preserve"> </w:t>
+      </w:r>
+      <w:r>
+        <w:t xml:space="preserve">case studies.</w:t>
+      </w:r>
+    </w:p>
+    <w:tbl>
+      <w:tblPr>
+        <w:tblStyle w:val="Table"/>
+        <w:tblW w:type="pct" w:w="0.0"/>
+        <w:tblLook w:firstRow="1" w:lastRow="0" w:firstColumn="0" w:lastColumn="0" w:noHBand="0" w:noVBand="0" w:val="0020"/>
+        <w:tblCaption w:val="(#tab:case-study-params) Parameters used in the two stickleback case studies."/>
+      </w:tblPr>
+      <w:tblGrid/>
+      <w:tr>
+        <w:tc>
+          <w:p>
+            <w:pPr>
+              <w:pStyle w:val="Compact"/>
+              <w:jc w:val="left"/>
+            </w:pPr>
+            <w:r>
+              <w:rPr>
+                <w:bCs/>
+                <w:b/>
+              </w:rPr>
+              <w:t xml:space="preserve">Behavior (</w:t>
+            </w:r>
+            <w:r>
+              <w:rPr>
+                <w:iCs/>
+                <w:i/>
+                <w:bCs/>
+                <w:b/>
+              </w:rPr>
+              <w:t xml:space="preserve">n</w:t>
+            </w:r>
+            <w:r>
+              <w:rPr>
+                <w:bCs/>
+                <w:b/>
+              </w:rPr>
+              <w:t xml:space="preserve">)</w:t>
+            </w:r>
+          </w:p>
+        </w:tc>
+        <w:tc>
+          <w:p>
+            <w:pPr>
+              <w:pStyle w:val="Compact"/>
+              <w:jc w:val="left"/>
+            </w:pPr>
+            <w:r>
+              <w:rPr>
+                <w:bCs/>
+                <w:b/>
+              </w:rPr>
+              <w:t xml:space="preserve">Bio-logging variables</w:t>
+            </w:r>
+          </w:p>
+        </w:tc>
+        <w:tc>
+          <w:p>
+            <w:pPr>
+              <w:pStyle w:val="Compact"/>
+              <w:jc w:val="left"/>
+            </w:pPr>
+            <w:r>
+              <w:rPr>
+                <w:rStyle w:val="VerbatimChar"/>
+                <w:bCs/>
+                <w:b/>
+              </w:rPr>
+              <w:t xml:space="preserve">stickleback</w:t>
+            </w:r>
+            <w:r>
+              <w:rPr>
+                <w:bCs/>
+                <w:b/>
+              </w:rPr>
+              <w:t xml:space="preserve"> </w:t>
+            </w:r>
+            <w:r>
+              <w:rPr>
+                <w:bCs/>
+                <w:b/>
+              </w:rPr>
+              <w:t xml:space="preserve">parameters</w:t>
+            </w:r>
+          </w:p>
+        </w:tc>
+      </w:tr>
+      <w:tr>
+        <w:tc>
+          <w:p>
+            <w:pPr>
+              <w:pStyle w:val="Compact"/>
+              <w:jc w:val="left"/>
+            </w:pPr>
+            <w:r>
+              <w:t xml:space="preserve">Lunge feeding (</w:t>
+            </w:r>
+            <w:r>
+              <w:rPr>
+                <w:iCs/>
+                <w:i/>
+              </w:rPr>
+              <w:t xml:space="preserve">3887</w:t>
+            </w:r>
+            <w:r>
+              <w:t xml:space="preserve">)</w:t>
+            </w:r>
+          </w:p>
+        </w:tc>
+        <w:tc>
+          <w:p>
+            <w:pPr>
+              <w:pStyle w:val="Compact"/>
+              <w:jc w:val="left"/>
+            </w:pPr>
+            <w:r>
+              <w:t xml:space="preserve">Depth, pitch, roll, speed</w:t>
+            </w:r>
+          </w:p>
+        </w:tc>
+        <w:tc>
+          <w:p>
+            <w:pPr>
+              <w:pStyle w:val="Compact"/>
+              <w:jc w:val="left"/>
+            </w:pPr>
+            <w:r>
+              <w:t xml:space="preserve">20 s window, 5 s tolerance</w:t>
+            </w:r>
+          </w:p>
+        </w:tc>
+      </w:tr>
+      <w:tr>
+        <w:tc>
+          <w:p>
+            <w:pPr>
+              <w:pStyle w:val="Compact"/>
+              <w:jc w:val="left"/>
+            </w:pPr>
+            <w:r>
+              <w:t xml:space="preserve">Breathing (</w:t>
+            </w:r>
+            <w:r>
+              <w:rPr>
+                <w:iCs/>
+                <w:i/>
+              </w:rPr>
+              <w:t xml:space="preserve">14427</w:t>
+            </w:r>
+            <w:r>
+              <w:t xml:space="preserve">)</w:t>
+            </w:r>
+          </w:p>
+        </w:tc>
+        <w:tc>
+          <w:p>
+            <w:pPr>
+              <w:pStyle w:val="Compact"/>
+              <w:jc w:val="left"/>
+            </w:pPr>
+            <w:r>
+              <w:t xml:space="preserve">Depth, pitch, roll, jerk</w:t>
+            </w:r>
+          </w:p>
+        </w:tc>
+        <w:tc>
+          <w:p>
+            <w:pPr>
+              <w:pStyle w:val="Compact"/>
+              <w:jc w:val="left"/>
+            </w:pPr>
+            <w:r>
+              <w:t xml:space="preserve">10 s window, 3 s tolerance</w:t>
+            </w:r>
+          </w:p>
+        </w:tc>
+      </w:tr>
+    </w:tbl>
+    <w:bookmarkEnd w:id="27"/>
+    <w:bookmarkEnd w:id="28"/>
+    <w:bookmarkEnd w:id="29"/>
+    <w:bookmarkStart w:id="30" w:name="results"/>
     <w:p>
       <w:pPr>
         <w:pStyle w:val="Heading1"/>
@@ -1975,8 +2521,8 @@
         <w:t xml:space="preserve">Results</w:t>
       </w:r>
     </w:p>
-    <w:bookmarkEnd w:id="27"/>
-    <w:bookmarkStart w:id="28" w:name="discussion"/>
+    <w:bookmarkEnd w:id="30"/>
+    <w:bookmarkStart w:id="31" w:name="discussion"/>
     <w:p>
       <w:pPr>
         <w:pStyle w:val="Heading1"/>
@@ -1994,8 +2540,8 @@
         <w:t xml:space="preserve">Discussion</w:t>
       </w:r>
     </w:p>
-    <w:bookmarkEnd w:id="28"/>
-    <w:bookmarkStart w:id="29" w:name="conclusions"/>
+    <w:bookmarkEnd w:id="31"/>
+    <w:bookmarkStart w:id="32" w:name="conclusions"/>
     <w:p>
       <w:pPr>
         <w:pStyle w:val="Heading1"/>
@@ -2013,8 +2559,8 @@
         <w:t xml:space="preserve">Conclusions</w:t>
       </w:r>
     </w:p>
-    <w:bookmarkEnd w:id="29"/>
-    <w:bookmarkStart w:id="30" w:name="acknowledgments"/>
+    <w:bookmarkEnd w:id="32"/>
+    <w:bookmarkStart w:id="33" w:name="acknowledgments"/>
     <w:p>
       <w:pPr>
         <w:pStyle w:val="Heading1"/>
@@ -2032,8 +2578,8 @@
         <w:t xml:space="preserve">Acknowledgments</w:t>
       </w:r>
     </w:p>
-    <w:bookmarkEnd w:id="30"/>
-    <w:bookmarkStart w:id="31" w:name="conflict-of-interest"/>
+    <w:bookmarkEnd w:id="33"/>
+    <w:bookmarkStart w:id="34" w:name="conflict-of-interest"/>
     <w:p>
       <w:pPr>
         <w:pStyle w:val="Heading1"/>
@@ -2051,8 +2597,8 @@
         <w:t xml:space="preserve">Conflict of Interest</w:t>
       </w:r>
     </w:p>
-    <w:bookmarkEnd w:id="31"/>
-    <w:bookmarkStart w:id="32" w:name="data-availability"/>
+    <w:bookmarkEnd w:id="34"/>
+    <w:bookmarkStart w:id="35" w:name="data-availability"/>
     <w:p>
       <w:pPr>
         <w:pStyle w:val="Heading1"/>
@@ -2075,8 +2621,8 @@
         <w:br w:type="page"/>
       </w:r>
     </w:p>
-    <w:bookmarkEnd w:id="32"/>
-    <w:bookmarkStart w:id="79" w:name="references"/>
+    <w:bookmarkEnd w:id="35"/>
+    <w:bookmarkStart w:id="88" w:name="references"/>
     <w:p>
       <w:pPr>
         <w:pStyle w:val="Heading1"/>
@@ -2094,8 +2640,8 @@
         <w:t xml:space="preserve">References</w:t>
       </w:r>
     </w:p>
-    <w:bookmarkStart w:id="77" w:name="refs"/>
-    <w:bookmarkStart w:id="33" w:name="ref-allen2016"/>
+    <w:bookmarkStart w:id="86" w:name="refs"/>
+    <w:bookmarkStart w:id="36" w:name="ref-allen2016"/>
     <w:p>
       <w:pPr>
         <w:pStyle w:val="Bibliography"/>
@@ -2130,8 +2676,8 @@
         <w:t xml:space="preserve">, 7522–7535.</w:t>
       </w:r>
     </w:p>
-    <w:bookmarkEnd w:id="33"/>
-    <w:bookmarkStart w:id="34" w:name="ref-bagnall2017"/>
+    <w:bookmarkEnd w:id="36"/>
+    <w:bookmarkStart w:id="37" w:name="ref-bagnall2017"/>
     <w:p>
       <w:pPr>
         <w:pStyle w:val="Bibliography"/>
@@ -2166,8 +2712,8 @@
         <w:t xml:space="preserve">, 606–660.</w:t>
       </w:r>
     </w:p>
-    <w:bookmarkEnd w:id="34"/>
-    <w:bookmarkStart w:id="35" w:name="ref-bateson2013"/>
+    <w:bookmarkEnd w:id="37"/>
+    <w:bookmarkStart w:id="38" w:name="ref-bateson2013"/>
     <w:p>
       <w:pPr>
         <w:pStyle w:val="Bibliography"/>
@@ -2202,8 +2748,8 @@
         <w:t xml:space="preserve">, 712–718.</w:t>
       </w:r>
     </w:p>
-    <w:bookmarkEnd w:id="35"/>
-    <w:bookmarkStart w:id="36" w:name="ref-bidder2020"/>
+    <w:bookmarkEnd w:id="38"/>
+    <w:bookmarkStart w:id="39" w:name="ref-bidder2020"/>
     <w:p>
       <w:pPr>
         <w:pStyle w:val="Bibliography"/>
@@ -2238,18 +2784,28 @@
         <w:t xml:space="preserve">, 588.</w:t>
       </w:r>
     </w:p>
-    <w:bookmarkEnd w:id="36"/>
-    <w:bookmarkStart w:id="37" w:name="ref-cabello2020"/>
+    <w:bookmarkEnd w:id="39"/>
+    <w:bookmarkStart w:id="40" w:name="ref-cabello2020"/>
     <w:p>
       <w:pPr>
         <w:pStyle w:val="Bibliography"/>
       </w:pPr>
       <w:r>
-        <w:t xml:space="preserve">Cabello, N., Naghizade, E., Qi, J. &amp; Kulik, L. (2020). 2020 IEEE international conference on data mining (ICDM). pp. 948–953.</w:t>
-      </w:r>
-    </w:p>
-    <w:bookmarkEnd w:id="37"/>
-    <w:bookmarkStart w:id="38" w:name="ref-cade2016"/>
+        <w:t xml:space="preserve">Cabello, N., Naghizade, E., Qi, J. &amp; Kulik, L. (2020a). 2020 IEEE international conference on data mining (ICDM). pp. 948–953.</w:t>
+      </w:r>
+    </w:p>
+    <w:bookmarkEnd w:id="40"/>
+    <w:bookmarkStart w:id="41" w:name="ref-cabello2020a"/>
+    <w:p>
+      <w:pPr>
+        <w:pStyle w:val="Bibliography"/>
+      </w:pPr>
+      <w:r>
+        <w:t xml:space="preserve">Cabello, N., Naghizade, E., Qi, J. &amp; Kulik, L. (2020b). 2020 IEEE international conference on data mining (ICDM). pp. 948–953.</w:t>
+      </w:r>
+    </w:p>
+    <w:bookmarkEnd w:id="41"/>
+    <w:bookmarkStart w:id="42" w:name="ref-cade2016"/>
     <w:p>
       <w:pPr>
         <w:pStyle w:val="Bibliography"/>
@@ -2284,24 +2840,24 @@
         <w:t xml:space="preserve">, 2617–2624.</w:t>
       </w:r>
     </w:p>
-    <w:bookmarkEnd w:id="38"/>
-    <w:bookmarkStart w:id="39" w:name="ref-chakravarty2020"/>
+    <w:bookmarkEnd w:id="42"/>
+    <w:bookmarkStart w:id="43" w:name="ref-cade2021"/>
     <w:p>
       <w:pPr>
         <w:pStyle w:val="Bibliography"/>
       </w:pPr>
       <w:r>
-        <w:t xml:space="preserve">Chakravarty, P., Cozzi, G., Dejnabadi, H., Léziart, P.-A., Manser, M., Ozgul, A. &amp; Aminian, K. (2020). Seek and learn: Automated identification of microevents in animal behaviour using envelopes of acceleration data and machine learning.</w:t>
-      </w:r>
-      <w:r>
-        <w:t xml:space="preserve"> </w:t>
-      </w:r>
-      <w:r>
-        <w:rPr>
-          <w:iCs/>
-          <w:i/>
-        </w:rPr>
-        <w:t xml:space="preserve">Methods in Ecology and Evolution</w:t>
+        <w:t xml:space="preserve">Cade, D.E., Gough, W.T., Czapanskiy, M.F., Fahlbusch, J.A., Kahane-Rapport, S.R., Linsky, J.M.J., Nichols, R.C., Oestreich, W.K., Wisniewska, D.M., Friedlaender, A.S. &amp; Goldbogen, J.A. (2021). Tools for integrating inertial sensor data with video bio-loggers, including estimation of animal orientation, motion, and position.</w:t>
+      </w:r>
+      <w:r>
+        <w:t xml:space="preserve"> </w:t>
+      </w:r>
+      <w:r>
+        <w:rPr>
+          <w:iCs/>
+          <w:i/>
+        </w:rPr>
+        <w:t xml:space="preserve">Animal Biotelemetry</w:t>
       </w:r>
       <w:r>
         <w:t xml:space="preserve">,</w:t>
@@ -2314,40 +2870,30 @@
           <w:bCs/>
           <w:b/>
         </w:rPr>
-        <w:t xml:space="preserve">11</w:t>
-      </w:r>
-      <w:r>
-        <w:t xml:space="preserve">, 1639–1651.</w:t>
-      </w:r>
-    </w:p>
-    <w:bookmarkEnd w:id="39"/>
-    <w:bookmarkStart w:id="40" w:name="ref-UCRArchive"/>
+        <w:t xml:space="preserve">9</w:t>
+      </w:r>
+      <w:r>
+        <w:t xml:space="preserve">, 34.</w:t>
+      </w:r>
+    </w:p>
+    <w:bookmarkEnd w:id="43"/>
+    <w:bookmarkStart w:id="44" w:name="ref-chakravarty2020"/>
     <w:p>
       <w:pPr>
         <w:pStyle w:val="Bibliography"/>
       </w:pPr>
       <w:r>
-        <w:t xml:space="preserve">Chen, Y., Keogh, E., Hu, B., Begum, N., Bagnall, A., Mueen, A. &amp; Batista, G. (2015). The UCR time series classification archive.</w:t>
-      </w:r>
-    </w:p>
-    <w:bookmarkEnd w:id="40"/>
-    <w:bookmarkStart w:id="41" w:name="ref-chimienti2021"/>
-    <w:p>
-      <w:pPr>
-        <w:pStyle w:val="Bibliography"/>
-      </w:pPr>
-      <w:r>
-        <w:t xml:space="preserve">Chimienti, M., Beest, F.M. van, Beumer, L.T., Desforges, J.-P., Hansen, L.H., Stelvig, M. &amp; Schmidt, N.M. (2021). Quantifying behavior and life-history events of an Arctic ungulate from year-long continuous accelerometer data.</w:t>
-      </w:r>
-      <w:r>
-        <w:t xml:space="preserve"> </w:t>
-      </w:r>
-      <w:r>
-        <w:rPr>
-          <w:iCs/>
-          <w:i/>
-        </w:rPr>
-        <w:t xml:space="preserve">Ecosphere</w:t>
+        <w:t xml:space="preserve">Chakravarty, P., Cozzi, G., Dejnabadi, H., Léziart, P.-A., Manser, M., Ozgul, A. &amp; Aminian, K. (2020). Seek and learn: Automated identification of microevents in animal behaviour using envelopes of acceleration data and machine learning.</w:t>
+      </w:r>
+      <w:r>
+        <w:t xml:space="preserve"> </w:t>
+      </w:r>
+      <w:r>
+        <w:rPr>
+          <w:iCs/>
+          <w:i/>
+        </w:rPr>
+        <w:t xml:space="preserve">Methods in Ecology and Evolution</w:t>
       </w:r>
       <w:r>
         <w:t xml:space="preserve">,</w:t>
@@ -2360,30 +2906,40 @@
           <w:bCs/>
           <w:b/>
         </w:rPr>
-        <w:t xml:space="preserve">12</w:t>
-      </w:r>
-      <w:r>
-        <w:t xml:space="preserve">, e03565.</w:t>
-      </w:r>
-    </w:p>
-    <w:bookmarkEnd w:id="41"/>
-    <w:bookmarkStart w:id="42" w:name="ref-deng2013"/>
+        <w:t xml:space="preserve">11</w:t>
+      </w:r>
+      <w:r>
+        <w:t xml:space="preserve">, 1639–1651.</w:t>
+      </w:r>
+    </w:p>
+    <w:bookmarkEnd w:id="44"/>
+    <w:bookmarkStart w:id="45" w:name="ref-UCRArchive"/>
     <w:p>
       <w:pPr>
         <w:pStyle w:val="Bibliography"/>
       </w:pPr>
       <w:r>
-        <w:t xml:space="preserve">Deng, H., Runger, G., Tuv, E. &amp; Vladimir, M. (2013). A time series forest for classification and feature extraction.</w:t>
-      </w:r>
-      <w:r>
-        <w:t xml:space="preserve"> </w:t>
-      </w:r>
-      <w:r>
-        <w:rPr>
-          <w:iCs/>
-          <w:i/>
-        </w:rPr>
-        <w:t xml:space="preserve">Information Sciences</w:t>
+        <w:t xml:space="preserve">Chen, Y., Keogh, E., Hu, B., Begum, N., Bagnall, A., Mueen, A. &amp; Batista, G. (2015). The UCR time series classification archive.</w:t>
+      </w:r>
+    </w:p>
+    <w:bookmarkEnd w:id="45"/>
+    <w:bookmarkStart w:id="46" w:name="ref-chimienti2021"/>
+    <w:p>
+      <w:pPr>
+        <w:pStyle w:val="Bibliography"/>
+      </w:pPr>
+      <w:r>
+        <w:t xml:space="preserve">Chimienti, M., Beest, F.M. van, Beumer, L.T., Desforges, J.-P., Hansen, L.H., Stelvig, M. &amp; Schmidt, N.M. (2021). Quantifying behavior and life-history events of an Arctic ungulate from year-long continuous accelerometer data.</w:t>
+      </w:r>
+      <w:r>
+        <w:t xml:space="preserve"> </w:t>
+      </w:r>
+      <w:r>
+        <w:rPr>
+          <w:iCs/>
+          <w:i/>
+        </w:rPr>
+        <w:t xml:space="preserve">Ecosphere</w:t>
       </w:r>
       <w:r>
         <w:t xml:space="preserve">,</w:t>
@@ -2396,30 +2952,30 @@
           <w:bCs/>
           <w:b/>
         </w:rPr>
-        <w:t xml:space="preserve">239</w:t>
-      </w:r>
-      <w:r>
-        <w:t xml:space="preserve">, 142–153.</w:t>
-      </w:r>
-    </w:p>
-    <w:bookmarkEnd w:id="42"/>
-    <w:bookmarkStart w:id="43" w:name="ref-gallon2013"/>
+        <w:t xml:space="preserve">12</w:t>
+      </w:r>
+      <w:r>
+        <w:t xml:space="preserve">, e03565.</w:t>
+      </w:r>
+    </w:p>
+    <w:bookmarkEnd w:id="46"/>
+    <w:bookmarkStart w:id="47" w:name="ref-dempster2020rocket"/>
     <w:p>
       <w:pPr>
         <w:pStyle w:val="Bibliography"/>
       </w:pPr>
       <w:r>
-        <w:t xml:space="preserve">Gallon, S., Bailleul, F., Charrassin, J.-B., Guinet, C., Bost, C.-A., Handrich, Y. &amp; Hindell, M. (2013). Identifying foraging events in deep diving southern elephant seals, Mirounga leonina, using acceleration data loggers.</w:t>
-      </w:r>
-      <w:r>
-        <w:t xml:space="preserve"> </w:t>
-      </w:r>
-      <w:r>
-        <w:rPr>
-          <w:iCs/>
-          <w:i/>
-        </w:rPr>
-        <w:t xml:space="preserve">Deep Sea Research Part II: Topical Studies in Oceanography</w:t>
+        <w:t xml:space="preserve">Dempster, A., Petitjean, F. &amp; Webb, G.I. (2020). ROCKET: Exceptionally fast and accurate time series classification using random convolutional kernels.</w:t>
+      </w:r>
+      <w:r>
+        <w:t xml:space="preserve"> </w:t>
+      </w:r>
+      <w:r>
+        <w:rPr>
+          <w:iCs/>
+          <w:i/>
+        </w:rPr>
+        <w:t xml:space="preserve">Data Mining and Knowledge Discovery</w:t>
       </w:r>
       <w:r>
         <w:t xml:space="preserve">,</w:t>
@@ -2432,30 +2988,30 @@
           <w:bCs/>
           <w:b/>
         </w:rPr>
-        <w:t xml:space="preserve">88-89</w:t>
-      </w:r>
-      <w:r>
-        <w:t xml:space="preserve">, 14–22.</w:t>
-      </w:r>
-    </w:p>
-    <w:bookmarkEnd w:id="43"/>
-    <w:bookmarkStart w:id="44" w:name="ref-goldbogen2017"/>
+        <w:t xml:space="preserve">34</w:t>
+      </w:r>
+      <w:r>
+        <w:t xml:space="preserve">, 14541495.</w:t>
+      </w:r>
+    </w:p>
+    <w:bookmarkEnd w:id="47"/>
+    <w:bookmarkStart w:id="48" w:name="ref-deng2013"/>
     <w:p>
       <w:pPr>
         <w:pStyle w:val="Bibliography"/>
       </w:pPr>
       <w:r>
-        <w:t xml:space="preserve">Goldbogen, J.A., Cade, D.E., Calambokidis, J., Friedlaender, A.S., Potvin, J., Segre, P.S. &amp; Werth, A.J. (2017). How Baleen Whales Feed: The Biomechanics of Engulfment and Filtration.</w:t>
-      </w:r>
-      <w:r>
-        <w:t xml:space="preserve"> </w:t>
-      </w:r>
-      <w:r>
-        <w:rPr>
-          <w:iCs/>
-          <w:i/>
-        </w:rPr>
-        <w:t xml:space="preserve">Annual Review of Marine Science</w:t>
+        <w:t xml:space="preserve">Deng, H., Runger, G., Tuv, E. &amp; Vladimir, M. (2013). A time series forest for classification and feature extraction.</w:t>
+      </w:r>
+      <w:r>
+        <w:t xml:space="preserve"> </w:t>
+      </w:r>
+      <w:r>
+        <w:rPr>
+          <w:iCs/>
+          <w:i/>
+        </w:rPr>
+        <w:t xml:space="preserve">Information Sciences</w:t>
       </w:r>
       <w:r>
         <w:t xml:space="preserve">,</w:t>
@@ -2468,30 +3024,30 @@
           <w:bCs/>
           <w:b/>
         </w:rPr>
-        <w:t xml:space="preserve">9</w:t>
-      </w:r>
-      <w:r>
-        <w:t xml:space="preserve">, 367–386.</w:t>
-      </w:r>
-    </w:p>
-    <w:bookmarkEnd w:id="44"/>
-    <w:bookmarkStart w:id="45" w:name="ref-goldbogen2019"/>
+        <w:t xml:space="preserve">239</w:t>
+      </w:r>
+      <w:r>
+        <w:t xml:space="preserve">, 142–153.</w:t>
+      </w:r>
+    </w:p>
+    <w:bookmarkEnd w:id="48"/>
+    <w:bookmarkStart w:id="49" w:name="ref-gallon2013"/>
     <w:p>
       <w:pPr>
         <w:pStyle w:val="Bibliography"/>
       </w:pPr>
       <w:r>
-        <w:t xml:space="preserve">Goldbogen, J.A., Cade, D.E., Wisniewska, D.M., Potvin, J., Segre, P.S., Savoca, M.S., Hazen, E.L., Czapanskiy, M.F., Kahane-Rapport, S.R., DeRuiter, S.L., Gero, S., Tønnesen, P., Gough, W.T., Hanson, M.B., Holt, M.M., Jensen, F.H., Simon, M., Stimpert, A.K., Arranz, P., Johnston, D.W., Nowacek, D.P., Parks, S.E., Visser, F., Friedlaender, A.S., Tyack, P.L., Madsen, P.T. &amp; Pyenson, N.D. (2019). Why whales are big but not bigger: Physiological drivers and ecological limits in the age of ocean giants.</w:t>
-      </w:r>
-      <w:r>
-        <w:t xml:space="preserve"> </w:t>
-      </w:r>
-      <w:r>
-        <w:rPr>
-          <w:iCs/>
-          <w:i/>
-        </w:rPr>
-        <w:t xml:space="preserve">Science</w:t>
+        <w:t xml:space="preserve">Gallon, S., Bailleul, F., Charrassin, J.-B., Guinet, C., Bost, C.-A., Handrich, Y. &amp; Hindell, M. (2013). Identifying foraging events in deep diving southern elephant seals, Mirounga leonina, using acceleration data loggers.</w:t>
+      </w:r>
+      <w:r>
+        <w:t xml:space="preserve"> </w:t>
+      </w:r>
+      <w:r>
+        <w:rPr>
+          <w:iCs/>
+          <w:i/>
+        </w:rPr>
+        <w:t xml:space="preserve">Deep Sea Research Part II: Topical Studies in Oceanography</w:t>
       </w:r>
       <w:r>
         <w:t xml:space="preserve">,</w:t>
@@ -2504,53 +3060,30 @@
           <w:bCs/>
           <w:b/>
         </w:rPr>
-        <w:t xml:space="preserve">366</w:t>
-      </w:r>
-      <w:r>
-        <w:t xml:space="preserve">, 1367–1372.</w:t>
-      </w:r>
-    </w:p>
-    <w:bookmarkEnd w:id="45"/>
-    <w:bookmarkStart w:id="46" w:name="ref-kahane-rapport2020"/>
+        <w:t xml:space="preserve">88-89</w:t>
+      </w:r>
+      <w:r>
+        <w:t xml:space="preserve">, 14–22.</w:t>
+      </w:r>
+    </w:p>
+    <w:bookmarkEnd w:id="49"/>
+    <w:bookmarkStart w:id="50" w:name="ref-goldbogen2017"/>
     <w:p>
       <w:pPr>
         <w:pStyle w:val="Bibliography"/>
       </w:pPr>
       <w:r>
-        <w:t xml:space="preserve">Kahane-Rapport, S.R., Savoca, M.S., Cade, D.E., Segre, P.S., Bierlich, K.C., Calambokidis, J., Dale, J., Fahlbusch, J.A., Friedlaender, A.S., Johnston, D.W., Werth, A.J. &amp; Goldbogen, J.A. (2020). Lunge filter feeding biomechanics constrain rorqual foraging ecology across scale.</w:t>
-      </w:r>
-      <w:r>
-        <w:t xml:space="preserve"> </w:t>
-      </w:r>
-      <w:r>
-        <w:rPr>
-          <w:iCs/>
-          <w:i/>
-        </w:rPr>
-        <w:t xml:space="preserve">Journal of Experimental Biology</w:t>
-      </w:r>
-      <w:r>
-        <w:t xml:space="preserve">.</w:t>
-      </w:r>
-    </w:p>
-    <w:bookmarkEnd w:id="46"/>
-    <w:bookmarkStart w:id="47" w:name="ref-keogh2003"/>
-    <w:p>
-      <w:pPr>
-        <w:pStyle w:val="Bibliography"/>
-      </w:pPr>
-      <w:r>
-        <w:t xml:space="preserve">Keogh, E. &amp; Kasetty, S. (2003). On the Need for Time Series Data Mining Benchmarks: A Survey and Empirical Demonstration.</w:t>
-      </w:r>
-      <w:r>
-        <w:t xml:space="preserve"> </w:t>
-      </w:r>
-      <w:r>
-        <w:rPr>
-          <w:iCs/>
-          <w:i/>
-        </w:rPr>
-        <w:t xml:space="preserve">Data Mining and Knowledge Discovery</w:t>
+        <w:t xml:space="preserve">Goldbogen, J.A., Cade, D.E., Calambokidis, J., Friedlaender, A.S., Potvin, J., Segre, P.S. &amp; Werth, A.J. (2017). How Baleen Whales Feed: The Biomechanics of Engulfment and Filtration.</w:t>
+      </w:r>
+      <w:r>
+        <w:t xml:space="preserve"> </w:t>
+      </w:r>
+      <w:r>
+        <w:rPr>
+          <w:iCs/>
+          <w:i/>
+        </w:rPr>
+        <w:t xml:space="preserve">Annual Review of Marine Science</w:t>
       </w:r>
       <w:r>
         <w:t xml:space="preserve">,</w:t>
@@ -2563,30 +3096,30 @@
           <w:bCs/>
           <w:b/>
         </w:rPr>
-        <w:t xml:space="preserve">7</w:t>
-      </w:r>
-      <w:r>
-        <w:t xml:space="preserve">, 349–371.</w:t>
-      </w:r>
-    </w:p>
-    <w:bookmarkEnd w:id="47"/>
-    <w:bookmarkStart w:id="48" w:name="ref-lagarde2008"/>
+        <w:t xml:space="preserve">9</w:t>
+      </w:r>
+      <w:r>
+        <w:t xml:space="preserve">, 367–386.</w:t>
+      </w:r>
+    </w:p>
+    <w:bookmarkEnd w:id="50"/>
+    <w:bookmarkStart w:id="51" w:name="ref-goldbogen2019"/>
     <w:p>
       <w:pPr>
         <w:pStyle w:val="Bibliography"/>
       </w:pPr>
       <w:r>
-        <w:t xml:space="preserve">Lagarde, F., Guillon, M., Dubroca, L., Bonnet, X., Ben Kaddour, K., Slimani, T. &amp; El mouden, E.H. (2008). Slowness and acceleration: a new method to quantify the activity budget of chelonians.</w:t>
-      </w:r>
-      <w:r>
-        <w:t xml:space="preserve"> </w:t>
-      </w:r>
-      <w:r>
-        <w:rPr>
-          <w:iCs/>
-          <w:i/>
-        </w:rPr>
-        <w:t xml:space="preserve">Animal Behaviour</w:t>
+        <w:t xml:space="preserve">Goldbogen, J.A., Cade, D.E., Wisniewska, D.M., Potvin, J., Segre, P.S., Savoca, M.S., Hazen, E.L., Czapanskiy, M.F., Kahane-Rapport, S.R., DeRuiter, S.L., Gero, S., Tønnesen, P., Gough, W.T., Hanson, M.B., Holt, M.M., Jensen, F.H., Simon, M., Stimpert, A.K., Arranz, P., Johnston, D.W., Nowacek, D.P., Parks, S.E., Visser, F., Friedlaender, A.S., Tyack, P.L., Madsen, P.T. &amp; Pyenson, N.D. (2019). Why whales are big but not bigger: Physiological drivers and ecological limits in the age of ocean giants.</w:t>
+      </w:r>
+      <w:r>
+        <w:t xml:space="preserve"> </w:t>
+      </w:r>
+      <w:r>
+        <w:rPr>
+          <w:iCs/>
+          <w:i/>
+        </w:rPr>
+        <w:t xml:space="preserve">Science</w:t>
       </w:r>
       <w:r>
         <w:t xml:space="preserve">,</w:t>
@@ -2599,30 +3132,30 @@
           <w:bCs/>
           <w:b/>
         </w:rPr>
-        <w:t xml:space="preserve">75</w:t>
-      </w:r>
-      <w:r>
-        <w:t xml:space="preserve">, 319–329.</w:t>
-      </w:r>
-    </w:p>
-    <w:bookmarkEnd w:id="48"/>
-    <w:bookmarkStart w:id="49" w:name="ref-leos-barajas2017"/>
+        <w:t xml:space="preserve">366</w:t>
+      </w:r>
+      <w:r>
+        <w:t xml:space="preserve">, 1367–1372.</w:t>
+      </w:r>
+    </w:p>
+    <w:bookmarkEnd w:id="51"/>
+    <w:bookmarkStart w:id="52" w:name="ref-gough2019"/>
     <w:p>
       <w:pPr>
         <w:pStyle w:val="Bibliography"/>
       </w:pPr>
       <w:r>
-        <w:t xml:space="preserve">Leos-Barajas, V., Photopoulou, T., Langrock, R., Patterson, T.A., Watanabe, Y.Y., Murgatroyd, M. &amp; Papastamatiou, Y.P. (2017). Analysis of animal accelerometer data using hidden Markov models.</w:t>
-      </w:r>
-      <w:r>
-        <w:t xml:space="preserve"> </w:t>
-      </w:r>
-      <w:r>
-        <w:rPr>
-          <w:iCs/>
-          <w:i/>
-        </w:rPr>
-        <w:t xml:space="preserve">Methods in Ecology and Evolution</w:t>
+        <w:t xml:space="preserve">Gough, W.T., Segre, P.S., Bierlich, K.C., Cade, D.E., Potvin, J., Fish, F.E., Dale, J., Clemente, J. di, Friedlaender, A.S., Johnston, D.W., Kahane-Rapport, S.R., Kennedy, J., Long, J.H., Oudejans, M., Penry, G., Savoca, M.S., Simon, M., Videsen, S.K.A., Visser, F., Wiley, D.N. &amp; Goldbogen, J.A. (2019). Scaling of swimming performance in baleen whales.</w:t>
+      </w:r>
+      <w:r>
+        <w:t xml:space="preserve"> </w:t>
+      </w:r>
+      <w:r>
+        <w:rPr>
+          <w:iCs/>
+          <w:i/>
+        </w:rPr>
+        <w:t xml:space="preserve">Journal of Experimental Biology</w:t>
       </w:r>
       <w:r>
         <w:t xml:space="preserve">,</w:t>
@@ -2635,53 +3168,53 @@
           <w:bCs/>
           <w:b/>
         </w:rPr>
-        <w:t xml:space="preserve">8</w:t>
-      </w:r>
-      <w:r>
-        <w:t xml:space="preserve">, 161–173.</w:t>
-      </w:r>
-    </w:p>
-    <w:bookmarkEnd w:id="49"/>
-    <w:bookmarkStart w:id="50" w:name="ref-löning2019"/>
+        <w:t xml:space="preserve">222</w:t>
+      </w:r>
+      <w:r>
+        <w:t xml:space="preserve">.</w:t>
+      </w:r>
+    </w:p>
+    <w:bookmarkEnd w:id="52"/>
+    <w:bookmarkStart w:id="53" w:name="ref-kahane-rapport2020"/>
     <w:p>
       <w:pPr>
         <w:pStyle w:val="Bibliography"/>
       </w:pPr>
       <w:r>
-        <w:t xml:space="preserve">Löning, M., Bagnall, A., Ganesh, S., Kazakov, V., Lines, J. &amp; Király, F.J. (2019). Sktime: A unified interface for machine learning with time series.</w:t>
-      </w:r>
-      <w:r>
-        <w:t xml:space="preserve"> </w:t>
-      </w:r>
-      <w:r>
-        <w:rPr>
-          <w:iCs/>
-          <w:i/>
-        </w:rPr>
-        <w:t xml:space="preserve">arXiv:1909.07872 [cs, stat]</w:t>
+        <w:t xml:space="preserve">Kahane-Rapport, S.R., Savoca, M.S., Cade, D.E., Segre, P.S., Bierlich, K.C., Calambokidis, J., Dale, J., Fahlbusch, J.A., Friedlaender, A.S., Johnston, D.W., Werth, A.J. &amp; Goldbogen, J.A. (2020). Lunge filter feeding biomechanics constrain rorqual foraging ecology across scale.</w:t>
+      </w:r>
+      <w:r>
+        <w:t xml:space="preserve"> </w:t>
+      </w:r>
+      <w:r>
+        <w:rPr>
+          <w:iCs/>
+          <w:i/>
+        </w:rPr>
+        <w:t xml:space="preserve">Journal of Experimental Biology</w:t>
       </w:r>
       <w:r>
         <w:t xml:space="preserve">.</w:t>
       </w:r>
     </w:p>
-    <w:bookmarkEnd w:id="50"/>
-    <w:bookmarkStart w:id="51" w:name="ref-mcclintock2018"/>
+    <w:bookmarkEnd w:id="53"/>
+    <w:bookmarkStart w:id="54" w:name="ref-keogh2003"/>
     <w:p>
       <w:pPr>
         <w:pStyle w:val="Bibliography"/>
       </w:pPr>
       <w:r>
-        <w:t xml:space="preserve">McClintock, B.T. &amp; Michelot, T. (2018). momentuHMM: R package for generalized hidden Markov models of animal movement.</w:t>
-      </w:r>
-      <w:r>
-        <w:t xml:space="preserve"> </w:t>
-      </w:r>
-      <w:r>
-        <w:rPr>
-          <w:iCs/>
-          <w:i/>
-        </w:rPr>
-        <w:t xml:space="preserve">Methods in Ecology and Evolution</w:t>
+        <w:t xml:space="preserve">Keogh, E. &amp; Kasetty, S. (2003). On the Need for Time Series Data Mining Benchmarks: A Survey and Empirical Demonstration.</w:t>
+      </w:r>
+      <w:r>
+        <w:t xml:space="preserve"> </w:t>
+      </w:r>
+      <w:r>
+        <w:rPr>
+          <w:iCs/>
+          <w:i/>
+        </w:rPr>
+        <w:t xml:space="preserve">Data Mining and Knowledge Discovery</w:t>
       </w:r>
       <w:r>
         <w:t xml:space="preserve">,</w:t>
@@ -2694,53 +3227,30 @@
           <w:bCs/>
           <w:b/>
         </w:rPr>
-        <w:t xml:space="preserve">9</w:t>
-      </w:r>
-      <w:r>
-        <w:t xml:space="preserve">, 1518–1530.</w:t>
-      </w:r>
-    </w:p>
-    <w:bookmarkEnd w:id="51"/>
-    <w:bookmarkStart w:id="52" w:name="ref-middlehurst2020"/>
+        <w:t xml:space="preserve">7</w:t>
+      </w:r>
+      <w:r>
+        <w:t xml:space="preserve">, 349–371.</w:t>
+      </w:r>
+    </w:p>
+    <w:bookmarkEnd w:id="54"/>
+    <w:bookmarkStart w:id="55" w:name="ref-lagarde2008"/>
     <w:p>
       <w:pPr>
         <w:pStyle w:val="Bibliography"/>
       </w:pPr>
       <w:r>
-        <w:t xml:space="preserve">Middlehurst, M., Large, J. &amp; Bagnall, A. (2020). The Canonical Interval Forest (CIF) Classifier for Time Series Classification.</w:t>
-      </w:r>
-      <w:r>
-        <w:t xml:space="preserve"> </w:t>
-      </w:r>
-      <w:r>
-        <w:rPr>
-          <w:iCs/>
-          <w:i/>
-        </w:rPr>
-        <w:t xml:space="preserve">arXiv:2008.09172 [cs, eess]</w:t>
-      </w:r>
-      <w:r>
-        <w:t xml:space="preserve">.</w:t>
-      </w:r>
-    </w:p>
-    <w:bookmarkEnd w:id="52"/>
-    <w:bookmarkStart w:id="53" w:name="ref-nakamura2015"/>
-    <w:p>
-      <w:pPr>
-        <w:pStyle w:val="Bibliography"/>
-      </w:pPr>
-      <w:r>
-        <w:t xml:space="preserve">Nakamura, I., Goto, Y. &amp; Sato, K. (2015). Ocean sunfish rewarm at the surface after deep excursions to forage for siphonophores.</w:t>
-      </w:r>
-      <w:r>
-        <w:t xml:space="preserve"> </w:t>
-      </w:r>
-      <w:r>
-        <w:rPr>
-          <w:iCs/>
-          <w:i/>
-        </w:rPr>
-        <w:t xml:space="preserve">Journal of Animal Ecology</w:t>
+        <w:t xml:space="preserve">Lagarde, F., Guillon, M., Dubroca, L., Bonnet, X., Ben Kaddour, K., Slimani, T. &amp; El mouden, E.H. (2008). Slowness and acceleration: a new method to quantify the activity budget of chelonians.</w:t>
+      </w:r>
+      <w:r>
+        <w:t xml:space="preserve"> </w:t>
+      </w:r>
+      <w:r>
+        <w:rPr>
+          <w:iCs/>
+          <w:i/>
+        </w:rPr>
+        <w:t xml:space="preserve">Animal Behaviour</w:t>
       </w:r>
       <w:r>
         <w:t xml:space="preserve">,</w:t>
@@ -2753,30 +3263,30 @@
           <w:bCs/>
           <w:b/>
         </w:rPr>
-        <w:t xml:space="preserve">84</w:t>
-      </w:r>
-      <w:r>
-        <w:t xml:space="preserve">, 590–603.</w:t>
-      </w:r>
-    </w:p>
-    <w:bookmarkEnd w:id="53"/>
-    <w:bookmarkStart w:id="54" w:name="ref-noda2014"/>
+        <w:t xml:space="preserve">75</w:t>
+      </w:r>
+      <w:r>
+        <w:t xml:space="preserve">, 319–329.</w:t>
+      </w:r>
+    </w:p>
+    <w:bookmarkEnd w:id="55"/>
+    <w:bookmarkStart w:id="56" w:name="ref-leos-barajas2017"/>
     <w:p>
       <w:pPr>
         <w:pStyle w:val="Bibliography"/>
       </w:pPr>
       <w:r>
-        <w:t xml:space="preserve">Noda, T., Kawabata, Y., Arai, N., Mitamura, H. &amp; Watanabe, S. (2014). Animal-mounted gyroscope/accelerometer/magnetometer: In situ measurement of the movement performance of fast-start behaviour in fish.</w:t>
-      </w:r>
-      <w:r>
-        <w:t xml:space="preserve"> </w:t>
-      </w:r>
-      <w:r>
-        <w:rPr>
-          <w:iCs/>
-          <w:i/>
-        </w:rPr>
-        <w:t xml:space="preserve">Journal of Experimental Marine Biology and Ecology</w:t>
+        <w:t xml:space="preserve">Leos-Barajas, V., Photopoulou, T., Langrock, R., Patterson, T.A., Watanabe, Y.Y., Murgatroyd, M. &amp; Papastamatiou, Y.P. (2017). Analysis of animal accelerometer data using hidden Markov models.</w:t>
+      </w:r>
+      <w:r>
+        <w:t xml:space="preserve"> </w:t>
+      </w:r>
+      <w:r>
+        <w:rPr>
+          <w:iCs/>
+          <w:i/>
+        </w:rPr>
+        <w:t xml:space="preserve">Methods in Ecology and Evolution</w:t>
       </w:r>
       <w:r>
         <w:t xml:space="preserve">,</w:t>
@@ -2789,30 +3299,53 @@
           <w:bCs/>
           <w:b/>
         </w:rPr>
-        <w:t xml:space="preserve">451</w:t>
-      </w:r>
-      <w:r>
-        <w:t xml:space="preserve">, 55–68.</w:t>
-      </w:r>
-    </w:p>
-    <w:bookmarkEnd w:id="54"/>
-    <w:bookmarkStart w:id="55" w:name="ref-pagano2018"/>
+        <w:t xml:space="preserve">8</w:t>
+      </w:r>
+      <w:r>
+        <w:t xml:space="preserve">, 161–173.</w:t>
+      </w:r>
+    </w:p>
+    <w:bookmarkEnd w:id="56"/>
+    <w:bookmarkStart w:id="57" w:name="ref-löning2019"/>
     <w:p>
       <w:pPr>
         <w:pStyle w:val="Bibliography"/>
       </w:pPr>
       <w:r>
-        <w:t xml:space="preserve">Pagano, A.M., Durner, G.M., Rode, K.D., Atwood, T.C., Atkinson, S.N., Peacock, E., Costa, D.P., Owen, M.A. &amp; Williams, T.M. (2018). High-energy, high-fat lifestyle challenges an Arctic apex predator, the polar bear.</w:t>
-      </w:r>
-      <w:r>
-        <w:t xml:space="preserve"> </w:t>
-      </w:r>
-      <w:r>
-        <w:rPr>
-          <w:iCs/>
-          <w:i/>
-        </w:rPr>
-        <w:t xml:space="preserve">Science</w:t>
+        <w:t xml:space="preserve">Löning, M., Bagnall, A., Ganesh, S., Kazakov, V., Lines, J. &amp; Király, F.J. (2019). Sktime: A unified interface for machine learning with time series.</w:t>
+      </w:r>
+      <w:r>
+        <w:t xml:space="preserve"> </w:t>
+      </w:r>
+      <w:r>
+        <w:rPr>
+          <w:iCs/>
+          <w:i/>
+        </w:rPr>
+        <w:t xml:space="preserve">arXiv:1909.07872 [cs, stat]</w:t>
+      </w:r>
+      <w:r>
+        <w:t xml:space="preserve">.</w:t>
+      </w:r>
+    </w:p>
+    <w:bookmarkEnd w:id="57"/>
+    <w:bookmarkStart w:id="58" w:name="ref-mcclintock2018"/>
+    <w:p>
+      <w:pPr>
+        <w:pStyle w:val="Bibliography"/>
+      </w:pPr>
+      <w:r>
+        <w:t xml:space="preserve">McClintock, B.T. &amp; Michelot, T. (2018). momentuHMM: R package for generalized hidden Markov models of animal movement.</w:t>
+      </w:r>
+      <w:r>
+        <w:t xml:space="preserve"> </w:t>
+      </w:r>
+      <w:r>
+        <w:rPr>
+          <w:iCs/>
+          <w:i/>
+        </w:rPr>
+        <w:t xml:space="preserve">Methods in Ecology and Evolution</w:t>
       </w:r>
       <w:r>
         <w:t xml:space="preserve">,</w:t>
@@ -2825,30 +3358,76 @@
           <w:bCs/>
           <w:b/>
         </w:rPr>
-        <w:t xml:space="preserve">359</w:t>
-      </w:r>
-      <w:r>
-        <w:t xml:space="preserve">, 568–572.</w:t>
-      </w:r>
-    </w:p>
-    <w:bookmarkEnd w:id="55"/>
-    <w:bookmarkStart w:id="56" w:name="ref-pagano2017"/>
+        <w:t xml:space="preserve">9</w:t>
+      </w:r>
+      <w:r>
+        <w:t xml:space="preserve">, 1518–1530.</w:t>
+      </w:r>
+    </w:p>
+    <w:bookmarkEnd w:id="58"/>
+    <w:bookmarkStart w:id="59" w:name="ref-middlehurst2020"/>
     <w:p>
       <w:pPr>
         <w:pStyle w:val="Bibliography"/>
       </w:pPr>
       <w:r>
-        <w:t xml:space="preserve">Pagano, A.M., Rode, K.D., Cutting, A., Owen, M.A., Jensen, S., Ware, J.V., Robbins, C.T., Durner, G.M., Atwood, T.C., Obbard, M.E., Middel, K.R., Thiemann, G.W. &amp; Williams, T.M. (2017). Using tri-axial accelerometers to identify wild polar bear behaviors.</w:t>
-      </w:r>
-      <w:r>
-        <w:t xml:space="preserve"> </w:t>
-      </w:r>
-      <w:r>
-        <w:rPr>
-          <w:iCs/>
-          <w:i/>
-        </w:rPr>
-        <w:t xml:space="preserve">Endangered Species Research</w:t>
+        <w:t xml:space="preserve">Middlehurst, M., Large, J. &amp; Bagnall, A. (2020). The Canonical Interval Forest (CIF) Classifier for Time Series Classification.</w:t>
+      </w:r>
+      <w:r>
+        <w:t xml:space="preserve"> </w:t>
+      </w:r>
+      <w:r>
+        <w:rPr>
+          <w:iCs/>
+          <w:i/>
+        </w:rPr>
+        <w:t xml:space="preserve">arXiv:2008.09172 [cs, eess]</w:t>
+      </w:r>
+      <w:r>
+        <w:t xml:space="preserve">.</w:t>
+      </w:r>
+    </w:p>
+    <w:bookmarkEnd w:id="59"/>
+    <w:bookmarkStart w:id="60" w:name="ref-middlehurst2021"/>
+    <w:p>
+      <w:pPr>
+        <w:pStyle w:val="Bibliography"/>
+      </w:pPr>
+      <w:r>
+        <w:t xml:space="preserve">Middlehurst, M., Large, J., Flynn, M., Lines, J., Bostrom, A. &amp; Bagnall, A. (2021). HIVE-COTE 2.0: A new meta ensemble for time series classification.</w:t>
+      </w:r>
+      <w:r>
+        <w:t xml:space="preserve"> </w:t>
+      </w:r>
+      <w:r>
+        <w:rPr>
+          <w:iCs/>
+          <w:i/>
+        </w:rPr>
+        <w:t xml:space="preserve">arXiv:2104.07551 [cs]</w:t>
+      </w:r>
+      <w:r>
+        <w:t xml:space="preserve">.</w:t>
+      </w:r>
+    </w:p>
+    <w:bookmarkEnd w:id="60"/>
+    <w:bookmarkStart w:id="61" w:name="ref-nakamura2015"/>
+    <w:p>
+      <w:pPr>
+        <w:pStyle w:val="Bibliography"/>
+      </w:pPr>
+      <w:r>
+        <w:t xml:space="preserve">Nakamura, I., Goto, Y. &amp; Sato, K. (2015). Ocean sunfish rewarm at the surface after deep excursions to forage for siphonophores.</w:t>
+      </w:r>
+      <w:r>
+        <w:t xml:space="preserve"> </w:t>
+      </w:r>
+      <w:r>
+        <w:rPr>
+          <w:iCs/>
+          <w:i/>
+        </w:rPr>
+        <w:t xml:space="preserve">Journal of Animal Ecology</w:t>
       </w:r>
       <w:r>
         <w:t xml:space="preserve">,</w:t>
@@ -2861,30 +3440,30 @@
           <w:bCs/>
           <w:b/>
         </w:rPr>
-        <w:t xml:space="preserve">32</w:t>
-      </w:r>
-      <w:r>
-        <w:t xml:space="preserve">, 19–33.</w:t>
-      </w:r>
-    </w:p>
-    <w:bookmarkEnd w:id="56"/>
-    <w:bookmarkStart w:id="57" w:name="ref-potvin2021"/>
+        <w:t xml:space="preserve">84</w:t>
+      </w:r>
+      <w:r>
+        <w:t xml:space="preserve">, 590–603.</w:t>
+      </w:r>
+    </w:p>
+    <w:bookmarkEnd w:id="61"/>
+    <w:bookmarkStart w:id="62" w:name="ref-noda2014"/>
     <w:p>
       <w:pPr>
         <w:pStyle w:val="Bibliography"/>
       </w:pPr>
       <w:r>
-        <w:t xml:space="preserve">Potvin, J., Cade, D.E., Werth, A.J., Shadwick, R.E. &amp; Goldbogen, J.A. (2021). Rorqual lunge-feeding energetics near and away from the kinematic threshold of optimal efficiency.</w:t>
-      </w:r>
-      <w:r>
-        <w:t xml:space="preserve"> </w:t>
-      </w:r>
-      <w:r>
-        <w:rPr>
-          <w:iCs/>
-          <w:i/>
-        </w:rPr>
-        <w:t xml:space="preserve">Integrative Organismal Biology</w:t>
+        <w:t xml:space="preserve">Noda, T., Kawabata, Y., Arai, N., Mitamura, H. &amp; Watanabe, S. (2014). Animal-mounted gyroscope/accelerometer/magnetometer: In situ measurement of the movement performance of fast-start behaviour in fish.</w:t>
+      </w:r>
+      <w:r>
+        <w:t xml:space="preserve"> </w:t>
+      </w:r>
+      <w:r>
+        <w:rPr>
+          <w:iCs/>
+          <w:i/>
+        </w:rPr>
+        <w:t xml:space="preserve">Journal of Experimental Marine Biology and Ecology</w:t>
       </w:r>
       <w:r>
         <w:t xml:space="preserve">,</w:t>
@@ -2897,30 +3476,30 @@
           <w:bCs/>
           <w:b/>
         </w:rPr>
-        <w:t xml:space="preserve">3</w:t>
-      </w:r>
-      <w:r>
-        <w:t xml:space="preserve">.</w:t>
-      </w:r>
-    </w:p>
-    <w:bookmarkEnd w:id="57"/>
-    <w:bookmarkStart w:id="58" w:name="ref-ruiz2021"/>
+        <w:t xml:space="preserve">451</w:t>
+      </w:r>
+      <w:r>
+        <w:t xml:space="preserve">, 55–68.</w:t>
+      </w:r>
+    </w:p>
+    <w:bookmarkEnd w:id="62"/>
+    <w:bookmarkStart w:id="63" w:name="ref-pagano2018"/>
     <w:p>
       <w:pPr>
         <w:pStyle w:val="Bibliography"/>
       </w:pPr>
       <w:r>
-        <w:t xml:space="preserve">Ruiz, A.P., Flynn, M., Large, J., Middlehurst, M. &amp; Bagnall, A. (2021). The great multivariate time series classification bake off: a review and experimental evaluation of recent algorithmic advances.</w:t>
-      </w:r>
-      <w:r>
-        <w:t xml:space="preserve"> </w:t>
-      </w:r>
-      <w:r>
-        <w:rPr>
-          <w:iCs/>
-          <w:i/>
-        </w:rPr>
-        <w:t xml:space="preserve">Data Mining and Knowledge Discovery</w:t>
+        <w:t xml:space="preserve">Pagano, A.M., Durner, G.M., Rode, K.D., Atwood, T.C., Atkinson, S.N., Peacock, E., Costa, D.P., Owen, M.A. &amp; Williams, T.M. (2018). High-energy, high-fat lifestyle challenges an Arctic apex predator, the polar bear.</w:t>
+      </w:r>
+      <w:r>
+        <w:t xml:space="preserve"> </w:t>
+      </w:r>
+      <w:r>
+        <w:rPr>
+          <w:iCs/>
+          <w:i/>
+        </w:rPr>
+        <w:t xml:space="preserve">Science</w:t>
       </w:r>
       <w:r>
         <w:t xml:space="preserve">,</w:t>
@@ -2933,30 +3512,30 @@
           <w:bCs/>
           <w:b/>
         </w:rPr>
-        <w:t xml:space="preserve">35</w:t>
-      </w:r>
-      <w:r>
-        <w:t xml:space="preserve">, 401–449.</w:t>
-      </w:r>
-    </w:p>
-    <w:bookmarkEnd w:id="58"/>
-    <w:bookmarkStart w:id="59" w:name="ref-sato2008"/>
+        <w:t xml:space="preserve">359</w:t>
+      </w:r>
+      <w:r>
+        <w:t xml:space="preserve">, 568–572.</w:t>
+      </w:r>
+    </w:p>
+    <w:bookmarkEnd w:id="63"/>
+    <w:bookmarkStart w:id="64" w:name="ref-pagano2017"/>
     <w:p>
       <w:pPr>
         <w:pStyle w:val="Bibliography"/>
       </w:pPr>
       <w:r>
-        <w:t xml:space="preserve">Sato, K., Daunt, F., Watanuki, Y., Takahashi, A. &amp; Wanless, S. (2008). A new method to quantify prey acquisition in diving seabirds using wing stroke frequency.</w:t>
-      </w:r>
-      <w:r>
-        <w:t xml:space="preserve"> </w:t>
-      </w:r>
-      <w:r>
-        <w:rPr>
-          <w:iCs/>
-          <w:i/>
-        </w:rPr>
-        <w:t xml:space="preserve">Journal of Experimental Biology</w:t>
+        <w:t xml:space="preserve">Pagano, A.M., Rode, K.D., Cutting, A., Owen, M.A., Jensen, S., Ware, J.V., Robbins, C.T., Durner, G.M., Atwood, T.C., Obbard, M.E., Middel, K.R., Thiemann, G.W. &amp; Williams, T.M. (2017). Using tri-axial accelerometers to identify wild polar bear behaviors.</w:t>
+      </w:r>
+      <w:r>
+        <w:t xml:space="preserve"> </w:t>
+      </w:r>
+      <w:r>
+        <w:rPr>
+          <w:iCs/>
+          <w:i/>
+        </w:rPr>
+        <w:t xml:space="preserve">Endangered Species Research</w:t>
       </w:r>
       <w:r>
         <w:t xml:space="preserve">,</w:t>
@@ -2969,30 +3548,30 @@
           <w:bCs/>
           <w:b/>
         </w:rPr>
-        <w:t xml:space="preserve">211</w:t>
-      </w:r>
-      <w:r>
-        <w:t xml:space="preserve">, 58–65.</w:t>
-      </w:r>
-    </w:p>
-    <w:bookmarkEnd w:id="59"/>
-    <w:bookmarkStart w:id="60" w:name="ref-shadwick2019"/>
+        <w:t xml:space="preserve">32</w:t>
+      </w:r>
+      <w:r>
+        <w:t xml:space="preserve">, 19–33.</w:t>
+      </w:r>
+    </w:p>
+    <w:bookmarkEnd w:id="64"/>
+    <w:bookmarkStart w:id="65" w:name="ref-potvin2021"/>
     <w:p>
       <w:pPr>
         <w:pStyle w:val="Bibliography"/>
       </w:pPr>
       <w:r>
-        <w:t xml:space="preserve">Shadwick, R.E., Potvin, J. &amp; Goldbogen, J.A. (2019). Lunge feeding in rorqual whales.</w:t>
-      </w:r>
-      <w:r>
-        <w:t xml:space="preserve"> </w:t>
-      </w:r>
-      <w:r>
-        <w:rPr>
-          <w:iCs/>
-          <w:i/>
-        </w:rPr>
-        <w:t xml:space="preserve">Physiology</w:t>
+        <w:t xml:space="preserve">Potvin, J., Cade, D.E., Werth, A.J., Shadwick, R.E. &amp; Goldbogen, J.A. (2021). Rorqual lunge-feeding energetics near and away from the kinematic threshold of optimal efficiency.</w:t>
+      </w:r>
+      <w:r>
+        <w:t xml:space="preserve"> </w:t>
+      </w:r>
+      <w:r>
+        <w:rPr>
+          <w:iCs/>
+          <w:i/>
+        </w:rPr>
+        <w:t xml:space="preserve">Integrative Organismal Biology</w:t>
       </w:r>
       <w:r>
         <w:t xml:space="preserve">,</w:t>
@@ -3005,40 +3584,30 @@
           <w:bCs/>
           <w:b/>
         </w:rPr>
-        <w:t xml:space="preserve">34</w:t>
-      </w:r>
-      <w:r>
-        <w:t xml:space="preserve">, 409–418.</w:t>
-      </w:r>
-    </w:p>
-    <w:bookmarkEnd w:id="60"/>
-    <w:bookmarkStart w:id="61" w:name="ref-shearer2019"/>
+        <w:t xml:space="preserve">3</w:t>
+      </w:r>
+      <w:r>
+        <w:t xml:space="preserve">.</w:t>
+      </w:r>
+    </w:p>
+    <w:bookmarkEnd w:id="65"/>
+    <w:bookmarkStart w:id="66" w:name="ref-ruiz2021"/>
     <w:p>
       <w:pPr>
         <w:pStyle w:val="Bibliography"/>
       </w:pPr>
       <w:r>
-        <w:t xml:space="preserve">Shearer, J.M., Quick, N.J., Cioffi, W.R., Baird, R.W., Webster, D.L., Foley, H.J., Swaim, Z.T., Waples, D.M., Bell, J.T. &amp; Read, A.J. (2019). Diving behaviour of cuvier’s beaked whales (</w:t>
-      </w:r>
-      <w:r>
-        <w:rPr>
-          <w:iCs/>
-          <w:i/>
-        </w:rPr>
-        <w:t xml:space="preserve">Ziphius cavirostris</w:t>
-      </w:r>
-      <w:r>
-        <w:t xml:space="preserve">) off cape hatteras, north carolina.</w:t>
-      </w:r>
-      <w:r>
-        <w:t xml:space="preserve"> </w:t>
-      </w:r>
-      <w:r>
-        <w:rPr>
-          <w:iCs/>
-          <w:i/>
-        </w:rPr>
-        <w:t xml:space="preserve">Royal Society Open Science</w:t>
+        <w:t xml:space="preserve">Ruiz, A.P., Flynn, M., Large, J., Middlehurst, M. &amp; Bagnall, A. (2021). The great multivariate time series classification bake off: a review and experimental evaluation of recent algorithmic advances.</w:t>
+      </w:r>
+      <w:r>
+        <w:t xml:space="preserve"> </w:t>
+      </w:r>
+      <w:r>
+        <w:rPr>
+          <w:iCs/>
+          <w:i/>
+        </w:rPr>
+        <w:t xml:space="preserve">Data Mining and Knowledge Discovery</w:t>
       </w:r>
       <w:r>
         <w:t xml:space="preserve">,</w:t>
@@ -3051,20 +3620,20 @@
           <w:bCs/>
           <w:b/>
         </w:rPr>
-        <w:t xml:space="preserve">6</w:t>
-      </w:r>
-      <w:r>
-        <w:t xml:space="preserve">, 181728.</w:t>
-      </w:r>
-    </w:p>
-    <w:bookmarkEnd w:id="61"/>
-    <w:bookmarkStart w:id="62" w:name="ref-simon2012"/>
+        <w:t xml:space="preserve">35</w:t>
+      </w:r>
+      <w:r>
+        <w:t xml:space="preserve">, 401–449.</w:t>
+      </w:r>
+    </w:p>
+    <w:bookmarkEnd w:id="66"/>
+    <w:bookmarkStart w:id="67" w:name="ref-sato2008"/>
     <w:p>
       <w:pPr>
         <w:pStyle w:val="Bibliography"/>
       </w:pPr>
       <w:r>
-        <w:t xml:space="preserve">Simon, M., Johnson, M. &amp; Madsen, P.T. (2012). Keeping momentum with a mouthful of water: Behavior and kinematics of humpback whale lunge feeding.</w:t>
+        <w:t xml:space="preserve">Sato, K., Daunt, F., Watanuki, Y., Takahashi, A. &amp; Wanless, S. (2008). A new method to quantify prey acquisition in diving seabirds using wing stroke frequency.</w:t>
       </w:r>
       <w:r>
         <w:t xml:space="preserve"> </w:t>
@@ -3087,30 +3656,30 @@
           <w:bCs/>
           <w:b/>
         </w:rPr>
-        <w:t xml:space="preserve">215</w:t>
-      </w:r>
-      <w:r>
-        <w:t xml:space="preserve">, 3786–3798.</w:t>
-      </w:r>
-    </w:p>
-    <w:bookmarkEnd w:id="62"/>
-    <w:bookmarkStart w:id="63" w:name="ref-stander1992"/>
+        <w:t xml:space="preserve">211</w:t>
+      </w:r>
+      <w:r>
+        <w:t xml:space="preserve">, 58–65.</w:t>
+      </w:r>
+    </w:p>
+    <w:bookmarkEnd w:id="67"/>
+    <w:bookmarkStart w:id="68" w:name="ref-savoca2021"/>
     <w:p>
       <w:pPr>
         <w:pStyle w:val="Bibliography"/>
       </w:pPr>
       <w:r>
-        <w:t xml:space="preserve">Stander, P.E. (1992). Cooperative hunting in lions: the role of the individual.</w:t>
-      </w:r>
-      <w:r>
-        <w:t xml:space="preserve"> </w:t>
-      </w:r>
-      <w:r>
-        <w:rPr>
-          <w:iCs/>
-          <w:i/>
-        </w:rPr>
-        <w:t xml:space="preserve">Behavioral Ecology and Sociobiology</w:t>
+        <w:t xml:space="preserve">Savoca, M.S., Czapanskiy, M.F., Kahane-Rapport, S.R., Gough, W.T., Fahlbusch, J.A., Bierlich, K.C., Segre, P.S., Di Clemente, J., Penry, G.S., Wiley, D.N., Calambokidis, J., Nowacek, D.P., Johnston, D.W., Pyenson, N.D., Friedlaender, A.S., Hazen, E.L. &amp; Goldbogen, J.A. (2021). Baleen whale prey consumption based on high-resolution foraging measurements.</w:t>
+      </w:r>
+      <w:r>
+        <w:t xml:space="preserve"> </w:t>
+      </w:r>
+      <w:r>
+        <w:rPr>
+          <w:iCs/>
+          <w:i/>
+        </w:rPr>
+        <w:t xml:space="preserve">Nature</w:t>
       </w:r>
       <w:r>
         <w:t xml:space="preserve">,</w:t>
@@ -3123,30 +3692,30 @@
           <w:bCs/>
           <w:b/>
         </w:rPr>
-        <w:t xml:space="preserve">29</w:t>
-      </w:r>
-      <w:r>
-        <w:t xml:space="preserve">, 445–454.</w:t>
-      </w:r>
-    </w:p>
-    <w:bookmarkEnd w:id="63"/>
-    <w:bookmarkStart w:id="64" w:name="ref-studd2021"/>
+        <w:t xml:space="preserve">599</w:t>
+      </w:r>
+      <w:r>
+        <w:t xml:space="preserve">, 85–90.</w:t>
+      </w:r>
+    </w:p>
+    <w:bookmarkEnd w:id="68"/>
+    <w:bookmarkStart w:id="69" w:name="ref-shadwick2019"/>
     <w:p>
       <w:pPr>
         <w:pStyle w:val="Bibliography"/>
       </w:pPr>
       <w:r>
-        <w:t xml:space="preserve">Studd, E.K., Derbyshire, R.E., Menzies, A.K., Simms, J.F., Humphries, M.M., Murray, D.L. &amp; Boutin, S. (2021). The Purr-fect Catch: Using accelerometers and audio recorders to document kill rates and hunting behaviour of a small prey specialist.</w:t>
-      </w:r>
-      <w:r>
-        <w:t xml:space="preserve"> </w:t>
-      </w:r>
-      <w:r>
-        <w:rPr>
-          <w:iCs/>
-          <w:i/>
-        </w:rPr>
-        <w:t xml:space="preserve">Methods in Ecology and Evolution</w:t>
+        <w:t xml:space="preserve">Shadwick, R.E., Potvin, J. &amp; Goldbogen, J.A. (2019). Lunge feeding in rorqual whales.</w:t>
+      </w:r>
+      <w:r>
+        <w:t xml:space="preserve"> </w:t>
+      </w:r>
+      <w:r>
+        <w:rPr>
+          <w:iCs/>
+          <w:i/>
+        </w:rPr>
+        <w:t xml:space="preserve">Physiology</w:t>
       </w:r>
       <w:r>
         <w:t xml:space="preserve">,</w:t>
@@ -3159,62 +3728,40 @@
           <w:bCs/>
           <w:b/>
         </w:rPr>
-        <w:t xml:space="preserve">12</w:t>
-      </w:r>
-      <w:r>
-        <w:t xml:space="preserve">, 1277–1287.</w:t>
-      </w:r>
-    </w:p>
-    <w:bookmarkEnd w:id="64"/>
-    <w:bookmarkStart w:id="65" w:name="ref-sweeney2019"/>
+        <w:t xml:space="preserve">34</w:t>
+      </w:r>
+      <w:r>
+        <w:t xml:space="preserve">, 409–418.</w:t>
+      </w:r>
+    </w:p>
+    <w:bookmarkEnd w:id="69"/>
+    <w:bookmarkStart w:id="70" w:name="ref-shearer2019"/>
     <w:p>
       <w:pPr>
         <w:pStyle w:val="Bibliography"/>
       </w:pPr>
       <w:r>
-        <w:t xml:space="preserve">Sweeney, D.A., DeRuiter, S.L., McNamara-Oh, Y.J., Marques, T.A., Arranz, P. &amp; Calambokidis, J. (2019). Automated peak detection method for behavioral event identification: Detecting</w:t>
-      </w:r>
-      <w:r>
-        <w:t xml:space="preserve"> </w:t>
-      </w:r>
-      <w:r>
-        <w:rPr>
-          <w:iCs/>
-          <w:i/>
-        </w:rPr>
-        <w:t xml:space="preserve">Balaenoptera musculus</w:t>
-      </w:r>
-      <w:r>
-        <w:t xml:space="preserve"> </w:t>
-      </w:r>
-      <w:r>
-        <w:t xml:space="preserve">and</w:t>
-      </w:r>
-      <w:r>
-        <w:t xml:space="preserve"> </w:t>
-      </w:r>
-      <w:r>
-        <w:rPr>
-          <w:iCs/>
-          <w:i/>
-        </w:rPr>
-        <w:t xml:space="preserve">Grampus griseus</w:t>
-      </w:r>
-      <w:r>
-        <w:t xml:space="preserve"> </w:t>
-      </w:r>
-      <w:r>
-        <w:t xml:space="preserve">feeding attempts.</w:t>
-      </w:r>
-      <w:r>
-        <w:t xml:space="preserve"> </w:t>
-      </w:r>
-      <w:r>
-        <w:rPr>
-          <w:iCs/>
-          <w:i/>
-        </w:rPr>
-        <w:t xml:space="preserve">Animal Biotelemetry</w:t>
+        <w:t xml:space="preserve">Shearer, J.M., Quick, N.J., Cioffi, W.R., Baird, R.W., Webster, D.L., Foley, H.J., Swaim, Z.T., Waples, D.M., Bell, J.T. &amp; Read, A.J. (2019). Diving behaviour of cuvier’s beaked whales (</w:t>
+      </w:r>
+      <w:r>
+        <w:rPr>
+          <w:iCs/>
+          <w:i/>
+        </w:rPr>
+        <w:t xml:space="preserve">Ziphius cavirostris</w:t>
+      </w:r>
+      <w:r>
+        <w:t xml:space="preserve">) off cape hatteras, north carolina.</w:t>
+      </w:r>
+      <w:r>
+        <w:t xml:space="preserve"> </w:t>
+      </w:r>
+      <w:r>
+        <w:rPr>
+          <w:iCs/>
+          <w:i/>
+        </w:rPr>
+        <w:t xml:space="preserve">Royal Society Open Science</w:t>
       </w:r>
       <w:r>
         <w:t xml:space="preserve">,</w:t>
@@ -3227,30 +3774,30 @@
           <w:bCs/>
           <w:b/>
         </w:rPr>
-        <w:t xml:space="preserve">7</w:t>
-      </w:r>
-      <w:r>
-        <w:t xml:space="preserve">.</w:t>
-      </w:r>
-    </w:p>
-    <w:bookmarkEnd w:id="65"/>
-    <w:bookmarkStart w:id="66" w:name="ref-tinbergen1963"/>
+        <w:t xml:space="preserve">6</w:t>
+      </w:r>
+      <w:r>
+        <w:t xml:space="preserve">, 181728.</w:t>
+      </w:r>
+    </w:p>
+    <w:bookmarkEnd w:id="70"/>
+    <w:bookmarkStart w:id="71" w:name="ref-simon2012"/>
     <w:p>
       <w:pPr>
         <w:pStyle w:val="Bibliography"/>
       </w:pPr>
       <w:r>
-        <w:t xml:space="preserve">Tinbergen, N. (1963). On aims and methods of Ethology.</w:t>
-      </w:r>
-      <w:r>
-        <w:t xml:space="preserve"> </w:t>
-      </w:r>
-      <w:r>
-        <w:rPr>
-          <w:iCs/>
-          <w:i/>
-        </w:rPr>
-        <w:t xml:space="preserve">Ethology</w:t>
+        <w:t xml:space="preserve">Simon, M., Johnson, M. &amp; Madsen, P.T. (2012). Keeping momentum with a mouthful of water: Behavior and kinematics of humpback whale lunge feeding.</w:t>
+      </w:r>
+      <w:r>
+        <w:t xml:space="preserve"> </w:t>
+      </w:r>
+      <w:r>
+        <w:rPr>
+          <w:iCs/>
+          <w:i/>
+        </w:rPr>
+        <w:t xml:space="preserve">Journal of Experimental Biology</w:t>
       </w:r>
       <w:r>
         <w:t xml:space="preserve">,</w:t>
@@ -3263,43 +3810,20 @@
           <w:bCs/>
           <w:b/>
         </w:rPr>
-        <w:t xml:space="preserve">20</w:t>
-      </w:r>
-      <w:r>
-        <w:t xml:space="preserve">, 410–433.</w:t>
-      </w:r>
-    </w:p>
-    <w:bookmarkEnd w:id="66"/>
-    <w:bookmarkStart w:id="67" w:name="ref-tinbergen1951"/>
+        <w:t xml:space="preserve">215</w:t>
+      </w:r>
+      <w:r>
+        <w:t xml:space="preserve">, 3786–3798.</w:t>
+      </w:r>
+    </w:p>
+    <w:bookmarkEnd w:id="71"/>
+    <w:bookmarkStart w:id="72" w:name="ref-stander1992"/>
     <w:p>
       <w:pPr>
         <w:pStyle w:val="Bibliography"/>
       </w:pPr>
       <w:r>
-        <w:t xml:space="preserve">Tinbergen, N. (1951).</w:t>
-      </w:r>
-      <w:r>
-        <w:t xml:space="preserve"> </w:t>
-      </w:r>
-      <w:r>
-        <w:rPr>
-          <w:iCs/>
-          <w:i/>
-        </w:rPr>
-        <w:t xml:space="preserve">The Study of Instinct</w:t>
-      </w:r>
-      <w:r>
-        <w:t xml:space="preserve">. Clarendon Press, Oxford, UK.</w:t>
-      </w:r>
-    </w:p>
-    <w:bookmarkEnd w:id="67"/>
-    <w:bookmarkStart w:id="68" w:name="ref-tønnesen2018"/>
-    <w:p>
-      <w:pPr>
-        <w:pStyle w:val="Bibliography"/>
-      </w:pPr>
-      <w:r>
-        <w:t xml:space="preserve">Tønnesen, P., Gero, S., Ladegaard, M., Johnson, M. &amp; Madsen, P.T. (2018). First-year sperm whale calves echolocate and perform long, deep dives.</w:t>
+        <w:t xml:space="preserve">Stander, P.E. (1992). Cooperative hunting in lions: the role of the individual.</w:t>
       </w:r>
       <w:r>
         <w:t xml:space="preserve"> </w:t>
@@ -3322,30 +3846,30 @@
           <w:bCs/>
           <w:b/>
         </w:rPr>
-        <w:t xml:space="preserve">72</w:t>
-      </w:r>
-      <w:r>
-        <w:t xml:space="preserve">, 165.</w:t>
-      </w:r>
-    </w:p>
-    <w:bookmarkEnd w:id="68"/>
-    <w:bookmarkStart w:id="69" w:name="ref-watanabe2013"/>
+        <w:t xml:space="preserve">29</w:t>
+      </w:r>
+      <w:r>
+        <w:t xml:space="preserve">, 445–454.</w:t>
+      </w:r>
+    </w:p>
+    <w:bookmarkEnd w:id="72"/>
+    <w:bookmarkStart w:id="73" w:name="ref-studd2021"/>
     <w:p>
       <w:pPr>
         <w:pStyle w:val="Bibliography"/>
       </w:pPr>
       <w:r>
-        <w:t xml:space="preserve">Watanabe, Y.Y. &amp; Takahashi, A. (2013). Linking animal-borne video to accelerometers reveals prey capture variability.</w:t>
-      </w:r>
-      <w:r>
-        <w:t xml:space="preserve"> </w:t>
-      </w:r>
-      <w:r>
-        <w:rPr>
-          <w:iCs/>
-          <w:i/>
-        </w:rPr>
-        <w:t xml:space="preserve">Proceedings of the National Academy of Sciences</w:t>
+        <w:t xml:space="preserve">Studd, E.K., Derbyshire, R.E., Menzies, A.K., Simms, J.F., Humphries, M.M., Murray, D.L. &amp; Boutin, S. (2021). The Purr-fect Catch: Using accelerometers and audio recorders to document kill rates and hunting behaviour of a small prey specialist.</w:t>
+      </w:r>
+      <w:r>
+        <w:t xml:space="preserve"> </w:t>
+      </w:r>
+      <w:r>
+        <w:rPr>
+          <w:iCs/>
+          <w:i/>
+        </w:rPr>
+        <w:t xml:space="preserve">Methods in Ecology and Evolution</w:t>
       </w:r>
       <w:r>
         <w:t xml:space="preserve">,</w:t>
@@ -3358,30 +3882,62 @@
           <w:bCs/>
           <w:b/>
         </w:rPr>
-        <w:t xml:space="preserve">110</w:t>
-      </w:r>
-      <w:r>
-        <w:t xml:space="preserve">, 2199–2204.</w:t>
-      </w:r>
-    </w:p>
-    <w:bookmarkEnd w:id="69"/>
-    <w:bookmarkStart w:id="70" w:name="ref-weimerskirch2003"/>
+        <w:t xml:space="preserve">12</w:t>
+      </w:r>
+      <w:r>
+        <w:t xml:space="preserve">, 1277–1287.</w:t>
+      </w:r>
+    </w:p>
+    <w:bookmarkEnd w:id="73"/>
+    <w:bookmarkStart w:id="74" w:name="ref-sweeney2019"/>
     <w:p>
       <w:pPr>
         <w:pStyle w:val="Bibliography"/>
       </w:pPr>
       <w:r>
-        <w:t xml:space="preserve">Weimerskirch, H., Chastel, O., Barbraud, C. &amp; Tostain, O. (2003). Frigatebirds ride high on thermals.</w:t>
-      </w:r>
-      <w:r>
-        <w:t xml:space="preserve"> </w:t>
-      </w:r>
-      <w:r>
-        <w:rPr>
-          <w:iCs/>
-          <w:i/>
-        </w:rPr>
-        <w:t xml:space="preserve">Nature</w:t>
+        <w:t xml:space="preserve">Sweeney, D.A., DeRuiter, S.L., McNamara-Oh, Y.J., Marques, T.A., Arranz, P. &amp; Calambokidis, J. (2019). Automated peak detection method for behavioral event identification: Detecting</w:t>
+      </w:r>
+      <w:r>
+        <w:t xml:space="preserve"> </w:t>
+      </w:r>
+      <w:r>
+        <w:rPr>
+          <w:iCs/>
+          <w:i/>
+        </w:rPr>
+        <w:t xml:space="preserve">Balaenoptera musculus</w:t>
+      </w:r>
+      <w:r>
+        <w:t xml:space="preserve"> </w:t>
+      </w:r>
+      <w:r>
+        <w:t xml:space="preserve">and</w:t>
+      </w:r>
+      <w:r>
+        <w:t xml:space="preserve"> </w:t>
+      </w:r>
+      <w:r>
+        <w:rPr>
+          <w:iCs/>
+          <w:i/>
+        </w:rPr>
+        <w:t xml:space="preserve">Grampus griseus</w:t>
+      </w:r>
+      <w:r>
+        <w:t xml:space="preserve"> </w:t>
+      </w:r>
+      <w:r>
+        <w:t xml:space="preserve">feeding attempts.</w:t>
+      </w:r>
+      <w:r>
+        <w:t xml:space="preserve"> </w:t>
+      </w:r>
+      <w:r>
+        <w:rPr>
+          <w:iCs/>
+          <w:i/>
+        </w:rPr>
+        <w:t xml:space="preserve">Animal Biotelemetry</w:t>
       </w:r>
       <w:r>
         <w:t xml:space="preserve">,</w:t>
@@ -3394,30 +3950,30 @@
           <w:bCs/>
           <w:b/>
         </w:rPr>
-        <w:t xml:space="preserve">421</w:t>
-      </w:r>
-      <w:r>
-        <w:t xml:space="preserve">, 333–334.</w:t>
-      </w:r>
-    </w:p>
-    <w:bookmarkEnd w:id="70"/>
-    <w:bookmarkStart w:id="71" w:name="ref-weinrich1991"/>
+        <w:t xml:space="preserve">7</w:t>
+      </w:r>
+      <w:r>
+        <w:t xml:space="preserve">.</w:t>
+      </w:r>
+    </w:p>
+    <w:bookmarkEnd w:id="74"/>
+    <w:bookmarkStart w:id="75" w:name="ref-tinbergen1963"/>
     <w:p>
       <w:pPr>
         <w:pStyle w:val="Bibliography"/>
       </w:pPr>
       <w:r>
-        <w:t xml:space="preserve">Weinrich, M.T. &amp; Kuhlberg, A.E. (1991). Short-term association patterns of humpback whale (megaptera novaeangliae) groups on their feeding grounds in the southern gulf of maine.</w:t>
-      </w:r>
-      <w:r>
-        <w:t xml:space="preserve"> </w:t>
-      </w:r>
-      <w:r>
-        <w:rPr>
-          <w:iCs/>
-          <w:i/>
-        </w:rPr>
-        <w:t xml:space="preserve">Canadian Journal of Zoology</w:t>
+        <w:t xml:space="preserve">Tinbergen, N. (1963). On aims and methods of Ethology.</w:t>
+      </w:r>
+      <w:r>
+        <w:t xml:space="preserve"> </w:t>
+      </w:r>
+      <w:r>
+        <w:rPr>
+          <w:iCs/>
+          <w:i/>
+        </w:rPr>
+        <w:t xml:space="preserve">Ethology</w:t>
       </w:r>
       <w:r>
         <w:t xml:space="preserve">,</w:t>
@@ -3430,30 +3986,53 @@
           <w:bCs/>
           <w:b/>
         </w:rPr>
-        <w:t xml:space="preserve">69</w:t>
-      </w:r>
-      <w:r>
-        <w:t xml:space="preserve">, 3005–3011.</w:t>
-      </w:r>
-    </w:p>
-    <w:bookmarkEnd w:id="71"/>
-    <w:bookmarkStart w:id="72" w:name="ref-williams2017"/>
+        <w:t xml:space="preserve">20</w:t>
+      </w:r>
+      <w:r>
+        <w:t xml:space="preserve">, 410–433.</w:t>
+      </w:r>
+    </w:p>
+    <w:bookmarkEnd w:id="75"/>
+    <w:bookmarkStart w:id="76" w:name="ref-tinbergen1951"/>
     <w:p>
       <w:pPr>
         <w:pStyle w:val="Bibliography"/>
       </w:pPr>
       <w:r>
-        <w:t xml:space="preserve">Williams, H.J., Holton, M.D., Shepard, E.L.C., Largey, N., Norman, B., Ryan, P.G., Duriez, O., Scantlebury, M., Quintana, F., Magowan, E.A., Marks, N.J., Alagaili, A.N., Bennett, N.C. &amp; Wilson, R.P. (2017). Identification of animal movement patterns using tri-axial magnetometry.</w:t>
-      </w:r>
-      <w:r>
-        <w:t xml:space="preserve"> </w:t>
-      </w:r>
-      <w:r>
-        <w:rPr>
-          <w:iCs/>
-          <w:i/>
-        </w:rPr>
-        <w:t xml:space="preserve">Movement Ecology</w:t>
+        <w:t xml:space="preserve">Tinbergen, N. (1951).</w:t>
+      </w:r>
+      <w:r>
+        <w:t xml:space="preserve"> </w:t>
+      </w:r>
+      <w:r>
+        <w:rPr>
+          <w:iCs/>
+          <w:i/>
+        </w:rPr>
+        <w:t xml:space="preserve">The Study of Instinct</w:t>
+      </w:r>
+      <w:r>
+        <w:t xml:space="preserve">. Clarendon Press, Oxford, UK.</w:t>
+      </w:r>
+    </w:p>
+    <w:bookmarkEnd w:id="76"/>
+    <w:bookmarkStart w:id="77" w:name="ref-tønnesen2018"/>
+    <w:p>
+      <w:pPr>
+        <w:pStyle w:val="Bibliography"/>
+      </w:pPr>
+      <w:r>
+        <w:t xml:space="preserve">Tønnesen, P., Gero, S., Ladegaard, M., Johnson, M. &amp; Madsen, P.T. (2018). First-year sperm whale calves echolocate and perform long, deep dives.</w:t>
+      </w:r>
+      <w:r>
+        <w:t xml:space="preserve"> </w:t>
+      </w:r>
+      <w:r>
+        <w:rPr>
+          <w:iCs/>
+          <w:i/>
+        </w:rPr>
+        <w:t xml:space="preserve">Behavioral Ecology and Sociobiology</w:t>
       </w:r>
       <w:r>
         <w:t xml:space="preserve">,</w:t>
@@ -3466,30 +4045,30 @@
           <w:bCs/>
           <w:b/>
         </w:rPr>
-        <w:t xml:space="preserve">5</w:t>
-      </w:r>
-      <w:r>
-        <w:t xml:space="preserve">, 6.</w:t>
-      </w:r>
-    </w:p>
-    <w:bookmarkEnd w:id="72"/>
-    <w:bookmarkStart w:id="73" w:name="ref-williams2021"/>
+        <w:t xml:space="preserve">72</w:t>
+      </w:r>
+      <w:r>
+        <w:t xml:space="preserve">, 165.</w:t>
+      </w:r>
+    </w:p>
+    <w:bookmarkEnd w:id="77"/>
+    <w:bookmarkStart w:id="78" w:name="ref-watanabe2013"/>
     <w:p>
       <w:pPr>
         <w:pStyle w:val="Bibliography"/>
       </w:pPr>
       <w:r>
-        <w:t xml:space="preserve">Williams, C.L. &amp; Ponganis, P.J. (2021). Diving physiology of marine mammals and birds: The development of biologging techniques.</w:t>
-      </w:r>
-      <w:r>
-        <w:t xml:space="preserve"> </w:t>
-      </w:r>
-      <w:r>
-        <w:rPr>
-          <w:iCs/>
-          <w:i/>
-        </w:rPr>
-        <w:t xml:space="preserve">Philosophical Transactions of the Royal Society B: Biological Sciences</w:t>
+        <w:t xml:space="preserve">Watanabe, Y.Y. &amp; Takahashi, A. (2013). Linking animal-borne video to accelerometers reveals prey capture variability.</w:t>
+      </w:r>
+      <w:r>
+        <w:t xml:space="preserve"> </w:t>
+      </w:r>
+      <w:r>
+        <w:rPr>
+          <w:iCs/>
+          <w:i/>
+        </w:rPr>
+        <w:t xml:space="preserve">Proceedings of the National Academy of Sciences</w:t>
       </w:r>
       <w:r>
         <w:t xml:space="preserve">,</w:t>
@@ -3502,30 +4081,30 @@
           <w:bCs/>
           <w:b/>
         </w:rPr>
-        <w:t xml:space="preserve">376</w:t>
-      </w:r>
-      <w:r>
-        <w:t xml:space="preserve">, 20200211.</w:t>
-      </w:r>
-    </w:p>
-    <w:bookmarkEnd w:id="73"/>
-    <w:bookmarkStart w:id="74" w:name="ref-williams2020"/>
+        <w:t xml:space="preserve">110</w:t>
+      </w:r>
+      <w:r>
+        <w:t xml:space="preserve">, 2199–2204.</w:t>
+      </w:r>
+    </w:p>
+    <w:bookmarkEnd w:id="78"/>
+    <w:bookmarkStart w:id="79" w:name="ref-weimerskirch2003"/>
     <w:p>
       <w:pPr>
         <w:pStyle w:val="Bibliography"/>
       </w:pPr>
       <w:r>
-        <w:t xml:space="preserve">Williams, H.J., Taylor, L.A., Benhamou, S., Bijleveld, A.I., Clay, T.A., Grissac, S. de, Demšar, U., English, H.M., Franconi, N., Gómez-Laich, A., Griffiths, R.C., Kay, W.P., Morales, J.M., Potts, J.R., Rogerson, K.F., Rutz, C., Spelt, A., Trevail, A.M., Wilson, R.P. &amp; Börger, L. (2020). Optimizing the use of biologgers for movement ecology research.</w:t>
-      </w:r>
-      <w:r>
-        <w:t xml:space="preserve"> </w:t>
-      </w:r>
-      <w:r>
-        <w:rPr>
-          <w:iCs/>
-          <w:i/>
-        </w:rPr>
-        <w:t xml:space="preserve">Journal of Animal Ecology</w:t>
+        <w:t xml:space="preserve">Weimerskirch, H., Chastel, O., Barbraud, C. &amp; Tostain, O. (2003). Frigatebirds ride high on thermals.</w:t>
+      </w:r>
+      <w:r>
+        <w:t xml:space="preserve"> </w:t>
+      </w:r>
+      <w:r>
+        <w:rPr>
+          <w:iCs/>
+          <w:i/>
+        </w:rPr>
+        <w:t xml:space="preserve">Nature</w:t>
       </w:r>
       <w:r>
         <w:t xml:space="preserve">,</w:t>
@@ -3538,30 +4117,30 @@
           <w:bCs/>
           <w:b/>
         </w:rPr>
-        <w:t xml:space="preserve">89</w:t>
-      </w:r>
-      <w:r>
-        <w:t xml:space="preserve">, 186–206.</w:t>
-      </w:r>
-    </w:p>
-    <w:bookmarkEnd w:id="74"/>
-    <w:bookmarkStart w:id="75" w:name="ref-wilson2014"/>
+        <w:t xml:space="preserve">421</w:t>
+      </w:r>
+      <w:r>
+        <w:t xml:space="preserve">, 333–334.</w:t>
+      </w:r>
+    </w:p>
+    <w:bookmarkEnd w:id="79"/>
+    <w:bookmarkStart w:id="80" w:name="ref-weinrich1991"/>
     <w:p>
       <w:pPr>
         <w:pStyle w:val="Bibliography"/>
       </w:pPr>
       <w:r>
-        <w:t xml:space="preserve">Wilson, R.P., Grundy, E., Massy, R., Soltis, J., Tysse, B., Holton, M., Cai, Y., Parrott, A., Downey, L.A., Qasem, L. &amp; Butt, T. (2014). Wild state secrets: ultra-sensitive measurement of micro-movement can reveal internal processes in animals.</w:t>
-      </w:r>
-      <w:r>
-        <w:t xml:space="preserve"> </w:t>
-      </w:r>
-      <w:r>
-        <w:rPr>
-          <w:iCs/>
-          <w:i/>
-        </w:rPr>
-        <w:t xml:space="preserve">Frontiers in Ecology and the Environment</w:t>
+        <w:t xml:space="preserve">Weinrich, M.T. &amp; Kuhlberg, A.E. (1991). Short-term association patterns of humpback whale (megaptera novaeangliae) groups on their feeding grounds in the southern gulf of maine.</w:t>
+      </w:r>
+      <w:r>
+        <w:t xml:space="preserve"> </w:t>
+      </w:r>
+      <w:r>
+        <w:rPr>
+          <w:iCs/>
+          <w:i/>
+        </w:rPr>
+        <w:t xml:space="preserve">Canadian Journal of Zoology</w:t>
       </w:r>
       <w:r>
         <w:t xml:space="preserve">,</w:t>
@@ -3574,30 +4153,30 @@
           <w:bCs/>
           <w:b/>
         </w:rPr>
-        <w:t xml:space="preserve">12</w:t>
-      </w:r>
-      <w:r>
-        <w:t xml:space="preserve">, 582–587.</w:t>
-      </w:r>
-    </w:p>
-    <w:bookmarkEnd w:id="75"/>
-    <w:bookmarkStart w:id="76" w:name="ref-wilson2018"/>
+        <w:t xml:space="preserve">69</w:t>
+      </w:r>
+      <w:r>
+        <w:t xml:space="preserve">, 3005–3011.</w:t>
+      </w:r>
+    </w:p>
+    <w:bookmarkEnd w:id="80"/>
+    <w:bookmarkStart w:id="81" w:name="ref-williams2017"/>
     <w:p>
       <w:pPr>
         <w:pStyle w:val="Bibliography"/>
       </w:pPr>
       <w:r>
-        <w:t xml:space="preserve">Wilson, R.P., Neate, A., Holton, M.D., Shepard, E.L.C., Scantlebury, D.M., Lambertucci, S.A., di Virgilio, A., Crooks, E., Mulvenna, C. &amp; Marks, N. (2018). Luck in Food Finding Affects Individual Performance and Population Trajectories.</w:t>
-      </w:r>
-      <w:r>
-        <w:t xml:space="preserve"> </w:t>
-      </w:r>
-      <w:r>
-        <w:rPr>
-          <w:iCs/>
-          <w:i/>
-        </w:rPr>
-        <w:t xml:space="preserve">Current Biology</w:t>
+        <w:t xml:space="preserve">Williams, H.J., Holton, M.D., Shepard, E.L.C., Largey, N., Norman, B., Ryan, P.G., Duriez, O., Scantlebury, M., Quintana, F., Magowan, E.A., Marks, N.J., Alagaili, A.N., Bennett, N.C. &amp; Wilson, R.P. (2017). Identification of animal movement patterns using tri-axial magnetometry.</w:t>
+      </w:r>
+      <w:r>
+        <w:t xml:space="preserve"> </w:t>
+      </w:r>
+      <w:r>
+        <w:rPr>
+          <w:iCs/>
+          <w:i/>
+        </w:rPr>
+        <w:t xml:space="preserve">Movement Ecology</w:t>
       </w:r>
       <w:r>
         <w:t xml:space="preserve">,</w:t>
@@ -3610,20 +4189,164 @@
           <w:bCs/>
           <w:b/>
         </w:rPr>
+        <w:t xml:space="preserve">5</w:t>
+      </w:r>
+      <w:r>
+        <w:t xml:space="preserve">, 6.</w:t>
+      </w:r>
+    </w:p>
+    <w:bookmarkEnd w:id="81"/>
+    <w:bookmarkStart w:id="82" w:name="ref-williams2021"/>
+    <w:p>
+      <w:pPr>
+        <w:pStyle w:val="Bibliography"/>
+      </w:pPr>
+      <w:r>
+        <w:t xml:space="preserve">Williams, C.L. &amp; Ponganis, P.J. (2021). Diving physiology of marine mammals and birds: The development of biologging techniques.</w:t>
+      </w:r>
+      <w:r>
+        <w:t xml:space="preserve"> </w:t>
+      </w:r>
+      <w:r>
+        <w:rPr>
+          <w:iCs/>
+          <w:i/>
+        </w:rPr>
+        <w:t xml:space="preserve">Philosophical Transactions of the Royal Society B: Biological Sciences</w:t>
+      </w:r>
+      <w:r>
+        <w:t xml:space="preserve">,</w:t>
+      </w:r>
+      <w:r>
+        <w:t xml:space="preserve"> </w:t>
+      </w:r>
+      <w:r>
+        <w:rPr>
+          <w:bCs/>
+          <w:b/>
+        </w:rPr>
+        <w:t xml:space="preserve">376</w:t>
+      </w:r>
+      <w:r>
+        <w:t xml:space="preserve">, 20200211.</w:t>
+      </w:r>
+    </w:p>
+    <w:bookmarkEnd w:id="82"/>
+    <w:bookmarkStart w:id="83" w:name="ref-williams2020"/>
+    <w:p>
+      <w:pPr>
+        <w:pStyle w:val="Bibliography"/>
+      </w:pPr>
+      <w:r>
+        <w:t xml:space="preserve">Williams, H.J., Taylor, L.A., Benhamou, S., Bijleveld, A.I., Clay, T.A., Grissac, S. de, Demšar, U., English, H.M., Franconi, N., Gómez-Laich, A., Griffiths, R.C., Kay, W.P., Morales, J.M., Potts, J.R., Rogerson, K.F., Rutz, C., Spelt, A., Trevail, A.M., Wilson, R.P. &amp; Börger, L. (2020). Optimizing the use of biologgers for movement ecology research.</w:t>
+      </w:r>
+      <w:r>
+        <w:t xml:space="preserve"> </w:t>
+      </w:r>
+      <w:r>
+        <w:rPr>
+          <w:iCs/>
+          <w:i/>
+        </w:rPr>
+        <w:t xml:space="preserve">Journal of Animal Ecology</w:t>
+      </w:r>
+      <w:r>
+        <w:t xml:space="preserve">,</w:t>
+      </w:r>
+      <w:r>
+        <w:t xml:space="preserve"> </w:t>
+      </w:r>
+      <w:r>
+        <w:rPr>
+          <w:bCs/>
+          <w:b/>
+        </w:rPr>
+        <w:t xml:space="preserve">89</w:t>
+      </w:r>
+      <w:r>
+        <w:t xml:space="preserve">, 186–206.</w:t>
+      </w:r>
+    </w:p>
+    <w:bookmarkEnd w:id="83"/>
+    <w:bookmarkStart w:id="84" w:name="ref-wilson2014"/>
+    <w:p>
+      <w:pPr>
+        <w:pStyle w:val="Bibliography"/>
+      </w:pPr>
+      <w:r>
+        <w:t xml:space="preserve">Wilson, R.P., Grundy, E., Massy, R., Soltis, J., Tysse, B., Holton, M., Cai, Y., Parrott, A., Downey, L.A., Qasem, L. &amp; Butt, T. (2014). Wild state secrets: ultra-sensitive measurement of micro-movement can reveal internal processes in animals.</w:t>
+      </w:r>
+      <w:r>
+        <w:t xml:space="preserve"> </w:t>
+      </w:r>
+      <w:r>
+        <w:rPr>
+          <w:iCs/>
+          <w:i/>
+        </w:rPr>
+        <w:t xml:space="preserve">Frontiers in Ecology and the Environment</w:t>
+      </w:r>
+      <w:r>
+        <w:t xml:space="preserve">,</w:t>
+      </w:r>
+      <w:r>
+        <w:t xml:space="preserve"> </w:t>
+      </w:r>
+      <w:r>
+        <w:rPr>
+          <w:bCs/>
+          <w:b/>
+        </w:rPr>
+        <w:t xml:space="preserve">12</w:t>
+      </w:r>
+      <w:r>
+        <w:t xml:space="preserve">, 582–587.</w:t>
+      </w:r>
+    </w:p>
+    <w:bookmarkEnd w:id="84"/>
+    <w:bookmarkStart w:id="85" w:name="ref-wilson2018"/>
+    <w:p>
+      <w:pPr>
+        <w:pStyle w:val="Bibliography"/>
+      </w:pPr>
+      <w:r>
+        <w:t xml:space="preserve">Wilson, R.P., Neate, A., Holton, M.D., Shepard, E.L.C., Scantlebury, D.M., Lambertucci, S.A., di Virgilio, A., Crooks, E., Mulvenna, C. &amp; Marks, N. (2018). Luck in Food Finding Affects Individual Performance and Population Trajectories.</w:t>
+      </w:r>
+      <w:r>
+        <w:t xml:space="preserve"> </w:t>
+      </w:r>
+      <w:r>
+        <w:rPr>
+          <w:iCs/>
+          <w:i/>
+        </w:rPr>
+        <w:t xml:space="preserve">Current Biology</w:t>
+      </w:r>
+      <w:r>
+        <w:t xml:space="preserve">,</w:t>
+      </w:r>
+      <w:r>
+        <w:t xml:space="preserve"> </w:t>
+      </w:r>
+      <w:r>
+        <w:rPr>
+          <w:bCs/>
+          <w:b/>
+        </w:rPr>
         <w:t xml:space="preserve">28</w:t>
       </w:r>
       <w:r>
         <w:t xml:space="preserve">, 3871–3877.e5.</w:t>
       </w:r>
     </w:p>
-    <w:bookmarkEnd w:id="76"/>
-    <w:bookmarkEnd w:id="77"/>
+    <w:bookmarkEnd w:id="85"/>
+    <w:bookmarkEnd w:id="86"/>
     <w:p>
       <w:r>
         <w:br w:type="page"/>
       </w:r>
     </w:p>
-    <w:bookmarkStart w:id="78" w:name="colophon"/>
+    <w:bookmarkStart w:id="87" w:name="colophon"/>
     <w:p>
       <w:pPr>
         <w:pStyle w:val="Heading3"/>
@@ -3646,7 +4369,7 @@
         <w:pStyle w:val="FirstParagraph"/>
       </w:pPr>
       <w:r>
-        <w:t xml:space="preserve">This report was generated on 2021-11-02 15:54:42 using the following computational environment and dependencies:</w:t>
+        <w:t xml:space="preserve">This report was generated on 2021-11-03 11:55:55 using the following computational environment and dependencies:</w:t>
       </w:r>
     </w:p>
     <w:p>
@@ -3747,7 +4470,7 @@
         <w:rPr>
           <w:rStyle w:val="VerbatimChar"/>
         </w:rPr>
-        <w:t xml:space="preserve">#&gt;  date     2021-11-02                  </w:t>
+        <w:t xml:space="preserve">#&gt;  date     2021-11-03                  </w:t>
       </w:r>
       <w:r>
         <w:br/>
@@ -3783,6 +4506,24 @@
         <w:rPr>
           <w:rStyle w:val="VerbatimChar"/>
         </w:rPr>
+        <w:t xml:space="preserve">#&gt;  assertthat    0.2.1   2019-03-21 [2] CRAN (R 4.0.2)</w:t>
+      </w:r>
+      <w:r>
+        <w:br/>
+      </w:r>
+      <w:r>
+        <w:rPr>
+          <w:rStyle w:val="VerbatimChar"/>
+        </w:rPr>
+        <w:t xml:space="preserve">#&gt;  backports     1.2.1   2020-12-09 [2] CRAN (R 4.0.2)</w:t>
+      </w:r>
+      <w:r>
+        <w:br/>
+      </w:r>
+      <w:r>
+        <w:rPr>
+          <w:rStyle w:val="VerbatimChar"/>
+        </w:rPr>
         <w:t xml:space="preserve">#&gt;  bookdown      0.22    2021-04-22 [2] CRAN (R 4.0.2)</w:t>
       </w:r>
       <w:r>
@@ -3792,6 +4533,15 @@
         <w:rPr>
           <w:rStyle w:val="VerbatimChar"/>
         </w:rPr>
+        <w:t xml:space="preserve">#&gt;  broom         0.7.6   2021-04-05 [2] CRAN (R 4.0.2)</w:t>
+      </w:r>
+      <w:r>
+        <w:br/>
+      </w:r>
+      <w:r>
+        <w:rPr>
+          <w:rStyle w:val="VerbatimChar"/>
+        </w:rPr>
         <w:t xml:space="preserve">#&gt;  cachem        1.0.6   2021-08-19 [1] CRAN (R 4.0.4)</w:t>
       </w:r>
       <w:r>
@@ -3810,6 +4560,15 @@
         <w:rPr>
           <w:rStyle w:val="VerbatimChar"/>
         </w:rPr>
+        <w:t xml:space="preserve">#&gt;  cellranger    1.1.0   2016-07-27 [2] CRAN (R 4.0.2)</w:t>
+      </w:r>
+      <w:r>
+        <w:br/>
+      </w:r>
+      <w:r>
+        <w:rPr>
+          <w:rStyle w:val="VerbatimChar"/>
+        </w:rPr>
         <w:t xml:space="preserve">#&gt;  cli           3.0.1   2021-07-17 [1] CRAN (R 4.0.2)</w:t>
       </w:r>
       <w:r>
@@ -3819,6 +4578,15 @@
         <w:rPr>
           <w:rStyle w:val="VerbatimChar"/>
         </w:rPr>
+        <w:t xml:space="preserve">#&gt;  colorspace    2.0-2   2021-06-24 [1] CRAN (R 4.0.2)</w:t>
+      </w:r>
+      <w:r>
+        <w:br/>
+      </w:r>
+      <w:r>
+        <w:rPr>
+          <w:rStyle w:val="VerbatimChar"/>
+        </w:rPr>
         <w:t xml:space="preserve">#&gt;  crayon        1.4.1   2021-02-08 [2] CRAN (R 4.0.2)</w:t>
       </w:r>
       <w:r>
@@ -3828,6 +4596,24 @@
         <w:rPr>
           <w:rStyle w:val="VerbatimChar"/>
         </w:rPr>
+        <w:t xml:space="preserve">#&gt;  DBI           1.1.1   2021-01-15 [2] CRAN (R 4.0.2)</w:t>
+      </w:r>
+      <w:r>
+        <w:br/>
+      </w:r>
+      <w:r>
+        <w:rPr>
+          <w:rStyle w:val="VerbatimChar"/>
+        </w:rPr>
+        <w:t xml:space="preserve">#&gt;  dbplyr        2.1.1   2021-04-06 [2] CRAN (R 4.0.2)</w:t>
+      </w:r>
+      <w:r>
+        <w:br/>
+      </w:r>
+      <w:r>
+        <w:rPr>
+          <w:rStyle w:val="VerbatimChar"/>
+        </w:rPr>
         <w:t xml:space="preserve">#&gt;  desc          1.4.0   2021-09-28 [1] CRAN (R 4.0.4)</w:t>
       </w:r>
       <w:r>
@@ -3855,6 +4641,15 @@
         <w:rPr>
           <w:rStyle w:val="VerbatimChar"/>
         </w:rPr>
+        <w:t xml:space="preserve">#&gt;  dplyr       * 1.0.7   2021-06-18 [1] CRAN (R 4.0.2)</w:t>
+      </w:r>
+      <w:r>
+        <w:br/>
+      </w:r>
+      <w:r>
+        <w:rPr>
+          <w:rStyle w:val="VerbatimChar"/>
+        </w:rPr>
         <w:t xml:space="preserve">#&gt;  ellipsis      0.3.2   2021-04-29 [2] CRAN (R 4.0.2)</w:t>
       </w:r>
       <w:r>
@@ -3873,6 +4668,15 @@
         <w:rPr>
           <w:rStyle w:val="VerbatimChar"/>
         </w:rPr>
+        <w:t xml:space="preserve">#&gt;  fansi         0.5.0   2021-05-25 [2] CRAN (R 4.0.4)</w:t>
+      </w:r>
+      <w:r>
+        <w:br/>
+      </w:r>
+      <w:r>
+        <w:rPr>
+          <w:rStyle w:val="VerbatimChar"/>
+        </w:rPr>
         <w:t xml:space="preserve">#&gt;  fastmap       1.1.0   2021-01-25 [2] CRAN (R 4.0.2)</w:t>
       </w:r>
       <w:r>
@@ -3882,6 +4686,15 @@
         <w:rPr>
           <w:rStyle w:val="VerbatimChar"/>
         </w:rPr>
+        <w:t xml:space="preserve">#&gt;  forcats     * 0.5.1   2021-01-27 [2] CRAN (R 4.0.2)</w:t>
+      </w:r>
+      <w:r>
+        <w:br/>
+      </w:r>
+      <w:r>
+        <w:rPr>
+          <w:rStyle w:val="VerbatimChar"/>
+        </w:rPr>
         <w:t xml:space="preserve">#&gt;  fs            1.5.0   2020-07-31 [2] CRAN (R 4.0.2)</w:t>
       </w:r>
       <w:r>
@@ -3891,6 +4704,24 @@
         <w:rPr>
           <w:rStyle w:val="VerbatimChar"/>
         </w:rPr>
+        <w:t xml:space="preserve">#&gt;  generics      0.1.0   2020-10-31 [2] CRAN (R 4.0.2)</w:t>
+      </w:r>
+      <w:r>
+        <w:br/>
+      </w:r>
+      <w:r>
+        <w:rPr>
+          <w:rStyle w:val="VerbatimChar"/>
+        </w:rPr>
+        <w:t xml:space="preserve">#&gt;  ggplot2     * 3.3.5   2021-06-25 [1] CRAN (R 4.0.2)</w:t>
+      </w:r>
+      <w:r>
+        <w:br/>
+      </w:r>
+      <w:r>
+        <w:rPr>
+          <w:rStyle w:val="VerbatimChar"/>
+        </w:rPr>
         <w:t xml:space="preserve">#&gt;  glue          1.4.2   2020-08-27 [2] CRAN (R 4.0.2)</w:t>
       </w:r>
       <w:r>
@@ -3900,6 +4731,33 @@
         <w:rPr>
           <w:rStyle w:val="VerbatimChar"/>
         </w:rPr>
+        <w:t xml:space="preserve">#&gt;  gtable        0.3.0   2019-03-25 [2] CRAN (R 4.0.2)</w:t>
+      </w:r>
+      <w:r>
+        <w:br/>
+      </w:r>
+      <w:r>
+        <w:rPr>
+          <w:rStyle w:val="VerbatimChar"/>
+        </w:rPr>
+        <w:t xml:space="preserve">#&gt;  haven         2.4.1   2021-04-23 [2] CRAN (R 4.0.2)</w:t>
+      </w:r>
+      <w:r>
+        <w:br/>
+      </w:r>
+      <w:r>
+        <w:rPr>
+          <w:rStyle w:val="VerbatimChar"/>
+        </w:rPr>
+        <w:t xml:space="preserve">#&gt;  hms           1.1.0   2021-05-17 [2] CRAN (R 4.0.4)</w:t>
+      </w:r>
+      <w:r>
+        <w:br/>
+      </w:r>
+      <w:r>
+        <w:rPr>
+          <w:rStyle w:val="VerbatimChar"/>
+        </w:rPr>
         <w:t xml:space="preserve">#&gt;  htmltools     0.5.2   2021-08-25 [1] CRAN (R 4.0.4)</w:t>
       </w:r>
       <w:r>
@@ -3909,6 +4767,24 @@
         <w:rPr>
           <w:rStyle w:val="VerbatimChar"/>
         </w:rPr>
+        <w:t xml:space="preserve">#&gt;  httr          1.4.2   2020-07-20 [2] CRAN (R 4.0.2)</w:t>
+      </w:r>
+      <w:r>
+        <w:br/>
+      </w:r>
+      <w:r>
+        <w:rPr>
+          <w:rStyle w:val="VerbatimChar"/>
+        </w:rPr>
+        <w:t xml:space="preserve">#&gt;  jsonlite      1.7.2   2020-12-09 [2] CRAN (R 4.0.2)</w:t>
+      </w:r>
+      <w:r>
+        <w:br/>
+      </w:r>
+      <w:r>
+        <w:rPr>
+          <w:rStyle w:val="VerbatimChar"/>
+        </w:rPr>
         <w:t xml:space="preserve">#&gt;  knitr         1.36    2021-09-29 [1] CRAN (R 4.0.4)</w:t>
       </w:r>
       <w:r>
@@ -3927,6 +4803,15 @@
         <w:rPr>
           <w:rStyle w:val="VerbatimChar"/>
         </w:rPr>
+        <w:t xml:space="preserve">#&gt;  lubridate     1.7.10  2021-02-26 [1] CRAN (R 4.0.2)</w:t>
+      </w:r>
+      <w:r>
+        <w:br/>
+      </w:r>
+      <w:r>
+        <w:rPr>
+          <w:rStyle w:val="VerbatimChar"/>
+        </w:rPr>
         <w:t xml:space="preserve">#&gt;  magrittr      2.0.1   2020-11-17 [2] CRAN (R 4.0.2)</w:t>
       </w:r>
       <w:r>
@@ -3945,6 +4830,33 @@
         <w:rPr>
           <w:rStyle w:val="VerbatimChar"/>
         </w:rPr>
+        <w:t xml:space="preserve">#&gt;  modelr        0.1.8   2020-05-19 [2] CRAN (R 4.0.2)</w:t>
+      </w:r>
+      <w:r>
+        <w:br/>
+      </w:r>
+      <w:r>
+        <w:rPr>
+          <w:rStyle w:val="VerbatimChar"/>
+        </w:rPr>
+        <w:t xml:space="preserve">#&gt;  munsell       0.5.0   2018-06-12 [2] CRAN (R 4.0.2)</w:t>
+      </w:r>
+      <w:r>
+        <w:br/>
+      </w:r>
+      <w:r>
+        <w:rPr>
+          <w:rStyle w:val="VerbatimChar"/>
+        </w:rPr>
+        <w:t xml:space="preserve">#&gt;  pillar        1.6.4   2021-10-18 [1] CRAN (R 4.0.2)</w:t>
+      </w:r>
+      <w:r>
+        <w:br/>
+      </w:r>
+      <w:r>
+        <w:rPr>
+          <w:rStyle w:val="VerbatimChar"/>
+        </w:rPr>
         <w:t xml:space="preserve">#&gt;  pkgbuild      1.2.0   2020-12-15 [2] CRAN (R 4.0.2)</w:t>
       </w:r>
       <w:r>
@@ -3954,6 +4866,15 @@
         <w:rPr>
           <w:rStyle w:val="VerbatimChar"/>
         </w:rPr>
+        <w:t xml:space="preserve">#&gt;  pkgconfig     2.0.3   2019-09-22 [2] CRAN (R 4.0.2)</w:t>
+      </w:r>
+      <w:r>
+        <w:br/>
+      </w:r>
+      <w:r>
+        <w:rPr>
+          <w:rStyle w:val="VerbatimChar"/>
+        </w:rPr>
         <w:t xml:space="preserve">#&gt;  pkgload       1.2.3   2021-10-13 [1] CRAN (R 4.0.4)</w:t>
       </w:r>
       <w:r>
@@ -3990,7 +4911,7 @@
         <w:rPr>
           <w:rStyle w:val="VerbatimChar"/>
         </w:rPr>
-        <w:t xml:space="preserve">#&gt;  purrr         0.3.4   2020-04-17 [2] CRAN (R 4.0.2)</w:t>
+        <w:t xml:space="preserve">#&gt;  purrr       * 0.3.4   2020-04-17 [2] CRAN (R 4.0.2)</w:t>
       </w:r>
       <w:r>
         <w:br/>
@@ -4008,6 +4929,33 @@
         <w:rPr>
           <w:rStyle w:val="VerbatimChar"/>
         </w:rPr>
+        <w:t xml:space="preserve">#&gt;  Rcpp          1.0.7   2021-07-07 [2] CRAN (R 4.0.2)</w:t>
+      </w:r>
+      <w:r>
+        <w:br/>
+      </w:r>
+      <w:r>
+        <w:rPr>
+          <w:rStyle w:val="VerbatimChar"/>
+        </w:rPr>
+        <w:t xml:space="preserve">#&gt;  readr       * 1.4.0   2020-10-05 [2] CRAN (R 4.0.2)</w:t>
+      </w:r>
+      <w:r>
+        <w:br/>
+      </w:r>
+      <w:r>
+        <w:rPr>
+          <w:rStyle w:val="VerbatimChar"/>
+        </w:rPr>
+        <w:t xml:space="preserve">#&gt;  readxl        1.3.1   2019-03-13 [2] CRAN (R 4.0.2)</w:t>
+      </w:r>
+      <w:r>
+        <w:br/>
+      </w:r>
+      <w:r>
+        <w:rPr>
+          <w:rStyle w:val="VerbatimChar"/>
+        </w:rPr>
         <w:t xml:space="preserve">#&gt;  remotes       2.3.0   2021-04-01 [2] CRAN (R 4.0.2)</w:t>
       </w:r>
       <w:r>
@@ -4017,6 +4965,15 @@
         <w:rPr>
           <w:rStyle w:val="VerbatimChar"/>
         </w:rPr>
+        <w:t xml:space="preserve">#&gt;  reprex        2.0.0   2021-04-02 [2] CRAN (R 4.0.2)</w:t>
+      </w:r>
+      <w:r>
+        <w:br/>
+      </w:r>
+      <w:r>
+        <w:rPr>
+          <w:rStyle w:val="VerbatimChar"/>
+        </w:rPr>
         <w:t xml:space="preserve">#&gt;  rlang         0.4.12  2021-10-18 [1] CRAN (R 4.0.2)</w:t>
       </w:r>
       <w:r>
@@ -4053,6 +5010,24 @@
         <w:rPr>
           <w:rStyle w:val="VerbatimChar"/>
         </w:rPr>
+        <w:t xml:space="preserve">#&gt;  rvest         1.0.0   2021-03-09 [2] CRAN (R 4.0.2)</w:t>
+      </w:r>
+      <w:r>
+        <w:br/>
+      </w:r>
+      <w:r>
+        <w:rPr>
+          <w:rStyle w:val="VerbatimChar"/>
+        </w:rPr>
+        <w:t xml:space="preserve">#&gt;  scales        1.1.1   2020-05-11 [2] CRAN (R 4.0.2)</w:t>
+      </w:r>
+      <w:r>
+        <w:br/>
+      </w:r>
+      <w:r>
+        <w:rPr>
+          <w:rStyle w:val="VerbatimChar"/>
+        </w:rPr>
         <w:t xml:space="preserve">#&gt;  sessioninfo   1.1.1   2018-11-05 [2] CRAN (R 4.0.2)</w:t>
       </w:r>
       <w:r>
@@ -4071,7 +5046,7 @@
         <w:rPr>
           <w:rStyle w:val="VerbatimChar"/>
         </w:rPr>
-        <w:t xml:space="preserve">#&gt;  stringr       1.4.0   2019-02-10 [2] CRAN (R 4.0.2)</w:t>
+        <w:t xml:space="preserve">#&gt;  stringr     * 1.4.0   2019-02-10 [2] CRAN (R 4.0.2)</w:t>
       </w:r>
       <w:r>
         <w:br/>
@@ -4089,6 +5064,42 @@
         <w:rPr>
           <w:rStyle w:val="VerbatimChar"/>
         </w:rPr>
+        <w:t xml:space="preserve">#&gt;  tibble      * 3.1.5   2021-09-30 [1] CRAN (R 4.0.2)</w:t>
+      </w:r>
+      <w:r>
+        <w:br/>
+      </w:r>
+      <w:r>
+        <w:rPr>
+          <w:rStyle w:val="VerbatimChar"/>
+        </w:rPr>
+        <w:t xml:space="preserve">#&gt;  tidyr       * 1.1.3   2021-03-03 [2] CRAN (R 4.0.2)</w:t>
+      </w:r>
+      <w:r>
+        <w:br/>
+      </w:r>
+      <w:r>
+        <w:rPr>
+          <w:rStyle w:val="VerbatimChar"/>
+        </w:rPr>
+        <w:t xml:space="preserve">#&gt;  tidyselect    1.1.1   2021-04-30 [2] CRAN (R 4.0.2)</w:t>
+      </w:r>
+      <w:r>
+        <w:br/>
+      </w:r>
+      <w:r>
+        <w:rPr>
+          <w:rStyle w:val="VerbatimChar"/>
+        </w:rPr>
+        <w:t xml:space="preserve">#&gt;  tidyverse   * 1.3.1   2021-04-15 [2] CRAN (R 4.0.2)</w:t>
+      </w:r>
+      <w:r>
+        <w:br/>
+      </w:r>
+      <w:r>
+        <w:rPr>
+          <w:rStyle w:val="VerbatimChar"/>
+        </w:rPr>
         <w:t xml:space="preserve">#&gt;  usethis       2.0.1   2021-02-10 [2] CRAN (R 4.0.2)</w:t>
       </w:r>
       <w:r>
@@ -4098,6 +5109,24 @@
         <w:rPr>
           <w:rStyle w:val="VerbatimChar"/>
         </w:rPr>
+        <w:t xml:space="preserve">#&gt;  utf8          1.2.2   2021-07-24 [1] CRAN (R 4.0.2)</w:t>
+      </w:r>
+      <w:r>
+        <w:br/>
+      </w:r>
+      <w:r>
+        <w:rPr>
+          <w:rStyle w:val="VerbatimChar"/>
+        </w:rPr>
+        <w:t xml:space="preserve">#&gt;  vctrs         0.3.8   2021-04-29 [2] CRAN (R 4.0.2)</w:t>
+      </w:r>
+      <w:r>
+        <w:br/>
+      </w:r>
+      <w:r>
+        <w:rPr>
+          <w:rStyle w:val="VerbatimChar"/>
+        </w:rPr>
         <w:t xml:space="preserve">#&gt;  withr         2.4.2   2021-04-18 [2] CRAN (R 4.0.4)</w:t>
       </w:r>
       <w:r>
@@ -4116,6 +5145,15 @@
         <w:rPr>
           <w:rStyle w:val="VerbatimChar"/>
         </w:rPr>
+        <w:t xml:space="preserve">#&gt;  xml2          1.3.2   2020-04-23 [2] CRAN (R 4.0.2)</w:t>
+      </w:r>
+      <w:r>
+        <w:br/>
+      </w:r>
+      <w:r>
+        <w:rPr>
+          <w:rStyle w:val="VerbatimChar"/>
+        </w:rPr>
         <w:t xml:space="preserve">#&gt;  yaml          2.2.1   2020-02-01 [2] CRAN (R 4.0.2)</w:t>
       </w:r>
       <w:r>
@@ -4171,11 +5209,11 @@
         <w:rPr>
           <w:rStyle w:val="VerbatimChar"/>
         </w:rPr>
-        <w:t xml:space="preserve">#&gt; Head:     [745292d] 2021-11-02: Draft of introduction</w:t>
-      </w:r>
-    </w:p>
-    <w:bookmarkEnd w:id="78"/>
-    <w:bookmarkEnd w:id="79"/>
+        <w:t xml:space="preserve">#&gt; Head:     [a213c7b] 2021-11-02: Methods - stickleback pipeline</w:t>
+      </w:r>
+    </w:p>
+    <w:bookmarkEnd w:id="87"/>
+    <w:bookmarkEnd w:id="88"/>
     <w:sectPr>
       <w:pgSz w:w="12240" w:h="15840"/>
       <w:pgMar w:top="1440" w:right="1440" w:bottom="1440" w:left="1440" w:header="720" w:footer="720" w:gutter="0"/>
@@ -4491,7 +5529,7 @@
   <w:abstractNum w:abstractNumId="3" w15:restartNumberingAfterBreak="0">
     <w:nsid w:val="FFFFFF7C"/>
     <w:multiLevelType w:val="singleLevel"/>
-    <w:tmpl w:val="85103632"/>
+    <w:tmpl w:val="2F88BD94"/>
     <w:lvl w:ilvl="0">
       <w:start w:val="1"/>
       <w:numFmt w:val="decimal"/>
@@ -4508,7 +5546,7 @@
   <w:abstractNum w:abstractNumId="4" w15:restartNumberingAfterBreak="0">
     <w:nsid w:val="FFFFFF7D"/>
     <w:multiLevelType w:val="singleLevel"/>
-    <w:tmpl w:val="860E35B4"/>
+    <w:tmpl w:val="5B94A79C"/>
     <w:lvl w:ilvl="0">
       <w:start w:val="1"/>
       <w:numFmt w:val="decimal"/>
@@ -4525,7 +5563,7 @@
   <w:abstractNum w:abstractNumId="5" w15:restartNumberingAfterBreak="0">
     <w:nsid w:val="FFFFFF7E"/>
     <w:multiLevelType w:val="singleLevel"/>
-    <w:tmpl w:val="BACA579E"/>
+    <w:tmpl w:val="C03C5970"/>
     <w:lvl w:ilvl="0">
       <w:start w:val="1"/>
       <w:numFmt w:val="decimal"/>
@@ -4542,7 +5580,7 @@
   <w:abstractNum w:abstractNumId="6" w15:restartNumberingAfterBreak="0">
     <w:nsid w:val="FFFFFF7F"/>
     <w:multiLevelType w:val="singleLevel"/>
-    <w:tmpl w:val="B67AE9D2"/>
+    <w:tmpl w:val="A1D63F48"/>
     <w:lvl w:ilvl="0">
       <w:start w:val="1"/>
       <w:numFmt w:val="decimal"/>
@@ -4559,7 +5597,7 @@
   <w:abstractNum w:abstractNumId="7" w15:restartNumberingAfterBreak="0">
     <w:nsid w:val="FFFFFF80"/>
     <w:multiLevelType w:val="singleLevel"/>
-    <w:tmpl w:val="1EE0FFB6"/>
+    <w:tmpl w:val="AD2AD896"/>
     <w:lvl w:ilvl="0">
       <w:start w:val="1"/>
       <w:numFmt w:val="bullet"/>
@@ -4579,7 +5617,7 @@
   <w:abstractNum w:abstractNumId="8" w15:restartNumberingAfterBreak="0">
     <w:nsid w:val="FFFFFF81"/>
     <w:multiLevelType w:val="singleLevel"/>
-    <w:tmpl w:val="B57AAB48"/>
+    <w:tmpl w:val="8A74EA94"/>
     <w:lvl w:ilvl="0">
       <w:start w:val="1"/>
       <w:numFmt w:val="bullet"/>
@@ -4599,7 +5637,7 @@
   <w:abstractNum w:abstractNumId="9" w15:restartNumberingAfterBreak="0">
     <w:nsid w:val="FFFFFF82"/>
     <w:multiLevelType w:val="singleLevel"/>
-    <w:tmpl w:val="585896A2"/>
+    <w:tmpl w:val="AF64104A"/>
     <w:lvl w:ilvl="0">
       <w:start w:val="1"/>
       <w:numFmt w:val="bullet"/>
@@ -4619,7 +5657,7 @@
   <w:abstractNum w:abstractNumId="10" w15:restartNumberingAfterBreak="0">
     <w:nsid w:val="FFFFFF83"/>
     <w:multiLevelType w:val="singleLevel"/>
-    <w:tmpl w:val="2A5688AA"/>
+    <w:tmpl w:val="66C63A1E"/>
     <w:lvl w:ilvl="0">
       <w:start w:val="1"/>
       <w:numFmt w:val="bullet"/>
@@ -4639,7 +5677,7 @@
   <w:abstractNum w:abstractNumId="11" w15:restartNumberingAfterBreak="0">
     <w:nsid w:val="FFFFFF88"/>
     <w:multiLevelType w:val="singleLevel"/>
-    <w:tmpl w:val="E27AFEB6"/>
+    <w:tmpl w:val="F98637B6"/>
     <w:lvl w:ilvl="0">
       <w:start w:val="1"/>
       <w:numFmt w:val="decimal"/>
@@ -4656,7 +5694,7 @@
   <w:abstractNum w:abstractNumId="12" w15:restartNumberingAfterBreak="0">
     <w:nsid w:val="FFFFFF89"/>
     <w:multiLevelType w:val="singleLevel"/>
-    <w:tmpl w:val="7C1A6972"/>
+    <w:tmpl w:val="17347E22"/>
     <w:lvl w:ilvl="0">
       <w:start w:val="1"/>
       <w:numFmt w:val="bullet"/>
@@ -5348,9 +6386,14 @@
     <w:name w:val="Compact"/>
     <w:basedOn w:val="BodyText"/>
     <w:qFormat/>
+    <w:rsid w:val="008B6C7D"/>
     <w:pPr>
       <w:spacing w:before="36" w:after="36"/>
+      <w:ind w:firstLine="0"/>
     </w:pPr>
+    <w:rPr>
+      <w:sz w:val="20"/>
+    </w:rPr>
   </w:style>
   <w:style w:type="paragraph" w:styleId="Title">
     <w:name w:val="Title"/>

</xml_diff>